<commit_message>
Edited the test template
Made it for the three filters:
Wavelet
FIRR
IIR
</commit_message>
<xml_diff>
--- a/Testing/testing results waves.docx
+++ b/Testing/testing results waves.docx
@@ -4,13 +4,13 @@
   <w:body>
     <w:p>
       <w:pPr>
-        <w:pStyle w:val="BodyText"/>
-        <w:spacing w:before="3"/>
-        <w:rPr>
-          <w:sz w:val="23"/>
-        </w:rPr>
-      </w:pPr>
-    </w:p>
+        <w:pStyle w:val="Title"/>
+      </w:pPr>
+      <w:r>
+        <w:t>Wavelet</w:t>
+      </w:r>
+    </w:p>
+    <w:p/>
     <w:p>
       <w:pPr>
         <w:pStyle w:val="Heading1"/>
@@ -381,11 +381,7 @@
         <w:pStyle w:val="Heading2"/>
       </w:pPr>
       <w:r>
-        <w:lastRenderedPageBreak/>
-        <w:t>Wave Graph</w:t>
-      </w:r>
-      <w:r>
-        <w:t>:</w:t>
+        <w:t>Wave Graph:</w:t>
       </w:r>
     </w:p>
     <w:p>
@@ -565,8 +561,6 @@
           <w:szCs w:val="26"/>
         </w:rPr>
       </w:pPr>
-      <w:bookmarkStart w:id="0" w:name="_GoBack"/>
-      <w:bookmarkEnd w:id="0"/>
     </w:p>
     <w:p>
       <w:pPr>
@@ -1114,6 +1108,8 @@
       <w:pPr>
         <w:pStyle w:val="BodyText"/>
       </w:pPr>
+      <w:bookmarkStart w:id="0" w:name="_GoBack"/>
+      <w:bookmarkEnd w:id="0"/>
     </w:p>
     <w:p>
       <w:pPr>
@@ -1247,6 +1243,7 @@
         <w:pStyle w:val="Heading2"/>
       </w:pPr>
       <w:r>
+        <w:lastRenderedPageBreak/>
         <w:t>Wave Graph:</w:t>
       </w:r>
     </w:p>
@@ -1529,6 +1526,1547 @@
         <w:rPr>
           <w:lang w:bidi="ar-EG"/>
         </w:rPr>
+        <w:sectPr>
+          <w:footerReference w:type="default" r:id="rId8"/>
+          <w:pgSz w:w="11900" w:h="16820"/>
+          <w:pgMar w:top="840" w:right="520" w:bottom="520" w:left="520" w:header="0" w:footer="321" w:gutter="0"/>
+          <w:cols w:space="720"/>
+        </w:sectPr>
+      </w:pPr>
+    </w:p>
+    <w:p>
+      <w:pPr>
+        <w:pStyle w:val="BodyText"/>
+        <w:rPr>
+          <w:lang w:bidi="ar-EG"/>
+        </w:rPr>
+      </w:pPr>
+    </w:p>
+    <w:p>
+      <w:pPr>
+        <w:pStyle w:val="Title"/>
+      </w:pPr>
+      <w:r>
+        <w:t>FIR</w:t>
+      </w:r>
+    </w:p>
+    <w:p/>
+    <w:p>
+      <w:pPr>
+        <w:pStyle w:val="Heading1"/>
+        <w:numPr>
+          <w:ilvl w:val="0"/>
+          <w:numId w:val="9"/>
+        </w:numPr>
+        <w:tabs>
+          <w:tab w:val="left" w:pos="631"/>
+          <w:tab w:val="left" w:pos="632"/>
+        </w:tabs>
+        <w:spacing w:before="120"/>
+      </w:pPr>
+      <w:r>
+        <w:t>Low</w:t>
+      </w:r>
+    </w:p>
+    <w:p>
+      <w:pPr>
+        <w:pStyle w:val="Heading1"/>
+        <w:tabs>
+          <w:tab w:val="left" w:pos="631"/>
+          <w:tab w:val="left" w:pos="632"/>
+        </w:tabs>
+        <w:spacing w:before="120"/>
+        <w:ind w:left="0" w:firstLine="0"/>
+        <w:rPr>
+          <w:sz w:val="20"/>
+          <w:szCs w:val="20"/>
+        </w:rPr>
+      </w:pPr>
+    </w:p>
+    <w:p>
+      <w:pPr>
+        <w:pStyle w:val="Heading2"/>
+        <w:numPr>
+          <w:ilvl w:val="1"/>
+          <w:numId w:val="10"/>
+        </w:numPr>
+      </w:pPr>
+      <w:r>
+        <w:t>Wave Graph:</w:t>
+      </w:r>
+    </w:p>
+    <w:p>
+      <w:pPr>
+        <w:pStyle w:val="BodyText"/>
+        <w:spacing w:before="5"/>
+        <w:rPr>
+          <w:sz w:val="17"/>
+        </w:rPr>
+      </w:pPr>
+    </w:p>
+    <w:p>
+      <w:pPr>
+        <w:pStyle w:val="BodyText"/>
+      </w:pPr>
+    </w:p>
+    <w:p>
+      <w:pPr>
+        <w:pStyle w:val="BodyText"/>
+      </w:pPr>
+    </w:p>
+    <w:p>
+      <w:pPr>
+        <w:pStyle w:val="BodyText"/>
+      </w:pPr>
+    </w:p>
+    <w:p>
+      <w:pPr>
+        <w:pStyle w:val="BodyText"/>
+      </w:pPr>
+    </w:p>
+    <w:p>
+      <w:pPr>
+        <w:pStyle w:val="BodyText"/>
+      </w:pPr>
+    </w:p>
+    <w:p>
+      <w:pPr>
+        <w:pStyle w:val="BodyText"/>
+      </w:pPr>
+    </w:p>
+    <w:p>
+      <w:pPr>
+        <w:pStyle w:val="BodyText"/>
+      </w:pPr>
+    </w:p>
+    <w:p>
+      <w:pPr>
+        <w:pStyle w:val="BodyText"/>
+      </w:pPr>
+    </w:p>
+    <w:p>
+      <w:pPr>
+        <w:pStyle w:val="BodyText"/>
+      </w:pPr>
+    </w:p>
+    <w:p>
+      <w:pPr>
+        <w:pStyle w:val="BodyText"/>
+      </w:pPr>
+    </w:p>
+    <w:p>
+      <w:pPr>
+        <w:pStyle w:val="BodyText"/>
+      </w:pPr>
+    </w:p>
+    <w:p>
+      <w:pPr>
+        <w:pStyle w:val="BodyText"/>
+      </w:pPr>
+    </w:p>
+    <w:p>
+      <w:pPr>
+        <w:pStyle w:val="BodyText"/>
+      </w:pPr>
+    </w:p>
+    <w:p>
+      <w:pPr>
+        <w:pStyle w:val="Heading2"/>
+      </w:pPr>
+      <w:r>
+        <w:t>Wave Graph:</w:t>
+      </w:r>
+    </w:p>
+    <w:p>
+      <w:pPr>
+        <w:pStyle w:val="BodyText"/>
+        <w:spacing w:before="5"/>
+        <w:rPr>
+          <w:sz w:val="17"/>
+        </w:rPr>
+      </w:pPr>
+    </w:p>
+    <w:p>
+      <w:pPr>
+        <w:pStyle w:val="BodyText"/>
+      </w:pPr>
+    </w:p>
+    <w:p>
+      <w:pPr>
+        <w:pStyle w:val="BodyText"/>
+      </w:pPr>
+    </w:p>
+    <w:p>
+      <w:pPr>
+        <w:pStyle w:val="BodyText"/>
+      </w:pPr>
+    </w:p>
+    <w:p>
+      <w:pPr>
+        <w:pStyle w:val="BodyText"/>
+      </w:pPr>
+    </w:p>
+    <w:p>
+      <w:pPr>
+        <w:pStyle w:val="BodyText"/>
+      </w:pPr>
+    </w:p>
+    <w:p>
+      <w:pPr>
+        <w:pStyle w:val="BodyText"/>
+      </w:pPr>
+    </w:p>
+    <w:p>
+      <w:pPr>
+        <w:pStyle w:val="BodyText"/>
+      </w:pPr>
+    </w:p>
+    <w:p>
+      <w:pPr>
+        <w:pStyle w:val="BodyText"/>
+      </w:pPr>
+    </w:p>
+    <w:p>
+      <w:pPr>
+        <w:pStyle w:val="BodyText"/>
+      </w:pPr>
+    </w:p>
+    <w:p>
+      <w:pPr>
+        <w:pStyle w:val="BodyText"/>
+      </w:pPr>
+    </w:p>
+    <w:p>
+      <w:pPr>
+        <w:pStyle w:val="BodyText"/>
+      </w:pPr>
+    </w:p>
+    <w:p>
+      <w:pPr>
+        <w:pStyle w:val="BodyText"/>
+      </w:pPr>
+    </w:p>
+    <w:p>
+      <w:pPr>
+        <w:pStyle w:val="BodyText"/>
+      </w:pPr>
+    </w:p>
+    <w:p>
+      <w:pPr>
+        <w:pStyle w:val="Heading2"/>
+      </w:pPr>
+      <w:r>
+        <w:t>Wave Graph:</w:t>
+      </w:r>
+    </w:p>
+    <w:p>
+      <w:pPr>
+        <w:pStyle w:val="BodyText"/>
+        <w:spacing w:before="5"/>
+        <w:rPr>
+          <w:sz w:val="17"/>
+        </w:rPr>
+      </w:pPr>
+    </w:p>
+    <w:p>
+      <w:pPr>
+        <w:pStyle w:val="BodyText"/>
+      </w:pPr>
+    </w:p>
+    <w:p>
+      <w:pPr>
+        <w:pStyle w:val="BodyText"/>
+      </w:pPr>
+    </w:p>
+    <w:p>
+      <w:pPr>
+        <w:pStyle w:val="BodyText"/>
+      </w:pPr>
+    </w:p>
+    <w:p>
+      <w:pPr>
+        <w:pStyle w:val="BodyText"/>
+      </w:pPr>
+    </w:p>
+    <w:p>
+      <w:pPr>
+        <w:pStyle w:val="BodyText"/>
+      </w:pPr>
+    </w:p>
+    <w:p>
+      <w:pPr>
+        <w:pStyle w:val="BodyText"/>
+      </w:pPr>
+    </w:p>
+    <w:p>
+      <w:pPr>
+        <w:pStyle w:val="BodyText"/>
+      </w:pPr>
+    </w:p>
+    <w:p>
+      <w:pPr>
+        <w:pStyle w:val="BodyText"/>
+      </w:pPr>
+    </w:p>
+    <w:p>
+      <w:pPr>
+        <w:pStyle w:val="BodyText"/>
+      </w:pPr>
+    </w:p>
+    <w:p>
+      <w:pPr>
+        <w:pStyle w:val="BodyText"/>
+      </w:pPr>
+    </w:p>
+    <w:p>
+      <w:pPr>
+        <w:pStyle w:val="BodyText"/>
+      </w:pPr>
+    </w:p>
+    <w:p>
+      <w:pPr>
+        <w:pStyle w:val="BodyText"/>
+      </w:pPr>
+    </w:p>
+    <w:p>
+      <w:pPr>
+        <w:pStyle w:val="BodyText"/>
+      </w:pPr>
+    </w:p>
+    <w:p>
+      <w:pPr>
+        <w:pStyle w:val="Heading2"/>
+      </w:pPr>
+      <w:r>
+        <w:t>Wave Graph:</w:t>
+      </w:r>
+    </w:p>
+    <w:p>
+      <w:pPr>
+        <w:pStyle w:val="BodyText"/>
+        <w:spacing w:before="5"/>
+        <w:rPr>
+          <w:sz w:val="17"/>
+        </w:rPr>
+      </w:pPr>
+    </w:p>
+    <w:p>
+      <w:pPr>
+        <w:pStyle w:val="BodyText"/>
+      </w:pPr>
+    </w:p>
+    <w:p>
+      <w:pPr>
+        <w:pStyle w:val="BodyText"/>
+      </w:pPr>
+    </w:p>
+    <w:p>
+      <w:pPr>
+        <w:pStyle w:val="BodyText"/>
+      </w:pPr>
+    </w:p>
+    <w:p>
+      <w:pPr>
+        <w:pStyle w:val="BodyText"/>
+      </w:pPr>
+    </w:p>
+    <w:p>
+      <w:pPr>
+        <w:pStyle w:val="BodyText"/>
+      </w:pPr>
+    </w:p>
+    <w:p>
+      <w:pPr>
+        <w:pStyle w:val="BodyText"/>
+      </w:pPr>
+    </w:p>
+    <w:p>
+      <w:pPr>
+        <w:pStyle w:val="BodyText"/>
+      </w:pPr>
+    </w:p>
+    <w:p>
+      <w:pPr>
+        <w:pStyle w:val="BodyText"/>
+      </w:pPr>
+    </w:p>
+    <w:p>
+      <w:pPr>
+        <w:pStyle w:val="BodyText"/>
+      </w:pPr>
+    </w:p>
+    <w:p>
+      <w:pPr>
+        <w:pStyle w:val="BodyText"/>
+      </w:pPr>
+    </w:p>
+    <w:p>
+      <w:pPr>
+        <w:pStyle w:val="BodyText"/>
+      </w:pPr>
+    </w:p>
+    <w:p>
+      <w:pPr>
+        <w:pStyle w:val="BodyText"/>
+      </w:pPr>
+    </w:p>
+    <w:p>
+      <w:pPr>
+        <w:pStyle w:val="BodyText"/>
+      </w:pPr>
+    </w:p>
+    <w:p>
+      <w:pPr>
+        <w:pStyle w:val="BodyText"/>
+      </w:pPr>
+    </w:p>
+    <w:p>
+      <w:pPr>
+        <w:pStyle w:val="Heading2"/>
+      </w:pPr>
+      <w:r>
+        <w:t>Wave Graph:</w:t>
+      </w:r>
+    </w:p>
+    <w:p>
+      <w:pPr>
+        <w:pStyle w:val="BodyText"/>
+        <w:rPr>
+          <w:lang w:bidi="ar-EG"/>
+        </w:rPr>
+      </w:pPr>
+    </w:p>
+    <w:p>
+      <w:pPr>
+        <w:pStyle w:val="BodyText"/>
+        <w:rPr>
+          <w:lang w:bidi="ar-EG"/>
+        </w:rPr>
+      </w:pPr>
+    </w:p>
+    <w:p>
+      <w:pPr>
+        <w:pStyle w:val="BodyText"/>
+        <w:rPr>
+          <w:lang w:bidi="ar-EG"/>
+        </w:rPr>
+      </w:pPr>
+    </w:p>
+    <w:p>
+      <w:pPr>
+        <w:pStyle w:val="BodyText"/>
+        <w:rPr>
+          <w:lang w:bidi="ar-EG"/>
+        </w:rPr>
+      </w:pPr>
+    </w:p>
+    <w:p>
+      <w:pPr>
+        <w:pStyle w:val="BodyText"/>
+        <w:rPr>
+          <w:lang w:bidi="ar-EG"/>
+        </w:rPr>
+      </w:pPr>
+    </w:p>
+    <w:p>
+      <w:pPr>
+        <w:pStyle w:val="BodyText"/>
+        <w:rPr>
+          <w:lang w:bidi="ar-EG"/>
+        </w:rPr>
+      </w:pPr>
+    </w:p>
+    <w:p>
+      <w:pPr>
+        <w:pStyle w:val="BodyText"/>
+        <w:rPr>
+          <w:lang w:bidi="ar-EG"/>
+        </w:rPr>
+      </w:pPr>
+    </w:p>
+    <w:p>
+      <w:pPr>
+        <w:pStyle w:val="BodyText"/>
+        <w:rPr>
+          <w:lang w:bidi="ar-EG"/>
+        </w:rPr>
+      </w:pPr>
+    </w:p>
+    <w:p>
+      <w:pPr>
+        <w:pStyle w:val="BodyText"/>
+        <w:rPr>
+          <w:lang w:bidi="ar-EG"/>
+        </w:rPr>
+      </w:pPr>
+    </w:p>
+    <w:p>
+      <w:pPr>
+        <w:pStyle w:val="BodyText"/>
+        <w:rPr>
+          <w:lang w:bidi="ar-EG"/>
+        </w:rPr>
+      </w:pPr>
+    </w:p>
+    <w:p>
+      <w:pPr>
+        <w:pStyle w:val="BodyText"/>
+        <w:rPr>
+          <w:lang w:bidi="ar-EG"/>
+        </w:rPr>
+      </w:pPr>
+    </w:p>
+    <w:p>
+      <w:pPr>
+        <w:pStyle w:val="BodyText"/>
+        <w:rPr>
+          <w:lang w:bidi="ar-EG"/>
+        </w:rPr>
+      </w:pPr>
+    </w:p>
+    <w:p>
+      <w:pPr>
+        <w:pStyle w:val="BodyText"/>
+        <w:rPr>
+          <w:lang w:bidi="ar-EG"/>
+        </w:rPr>
+      </w:pPr>
+    </w:p>
+    <w:p>
+      <w:pPr>
+        <w:pStyle w:val="BodyText"/>
+        <w:rPr>
+          <w:lang w:bidi="ar-EG"/>
+        </w:rPr>
+      </w:pPr>
+    </w:p>
+    <w:p>
+      <w:pPr>
+        <w:pStyle w:val="BodyText"/>
+        <w:rPr>
+          <w:lang w:bidi="ar-EG"/>
+        </w:rPr>
+      </w:pPr>
+    </w:p>
+    <w:p>
+      <w:pPr>
+        <w:pStyle w:val="BodyText"/>
+        <w:spacing w:before="3"/>
+        <w:rPr>
+          <w:sz w:val="23"/>
+        </w:rPr>
+      </w:pPr>
+    </w:p>
+    <w:p>
+      <w:pPr>
+        <w:pStyle w:val="ListParagraph"/>
+        <w:numPr>
+          <w:ilvl w:val="0"/>
+          <w:numId w:val="2"/>
+        </w:numPr>
+        <w:tabs>
+          <w:tab w:val="left" w:pos="775"/>
+          <w:tab w:val="left" w:pos="776"/>
+        </w:tabs>
+        <w:outlineLvl w:val="1"/>
+        <w:rPr>
+          <w:b/>
+          <w:bCs/>
+          <w:vanish/>
+          <w:sz w:val="26"/>
+          <w:szCs w:val="26"/>
+        </w:rPr>
+      </w:pPr>
+      <w:r>
+        <w:rPr>
+          <w:b/>
+          <w:bCs/>
+          <w:vanish/>
+          <w:sz w:val="26"/>
+          <w:szCs w:val="26"/>
+        </w:rPr>
+        <w:t>Normal</w:t>
+      </w:r>
+    </w:p>
+    <w:p>
+      <w:pPr>
+        <w:pStyle w:val="ListParagraph"/>
+        <w:tabs>
+          <w:tab w:val="left" w:pos="775"/>
+          <w:tab w:val="left" w:pos="776"/>
+        </w:tabs>
+        <w:ind w:firstLine="0"/>
+        <w:outlineLvl w:val="1"/>
+        <w:rPr>
+          <w:b/>
+          <w:bCs/>
+          <w:vanish/>
+          <w:sz w:val="26"/>
+          <w:szCs w:val="26"/>
+        </w:rPr>
+      </w:pPr>
+    </w:p>
+    <w:p>
+      <w:pPr>
+        <w:pStyle w:val="Heading2"/>
+      </w:pPr>
+      <w:r>
+        <w:t>Wave Graph:</w:t>
+      </w:r>
+    </w:p>
+    <w:p>
+      <w:pPr>
+        <w:pStyle w:val="BodyText"/>
+        <w:spacing w:before="5"/>
+        <w:rPr>
+          <w:sz w:val="17"/>
+        </w:rPr>
+      </w:pPr>
+    </w:p>
+    <w:p>
+      <w:pPr>
+        <w:pStyle w:val="BodyText"/>
+      </w:pPr>
+    </w:p>
+    <w:p>
+      <w:pPr>
+        <w:pStyle w:val="BodyText"/>
+      </w:pPr>
+    </w:p>
+    <w:p>
+      <w:pPr>
+        <w:pStyle w:val="BodyText"/>
+      </w:pPr>
+    </w:p>
+    <w:p>
+      <w:pPr>
+        <w:pStyle w:val="BodyText"/>
+      </w:pPr>
+    </w:p>
+    <w:p>
+      <w:pPr>
+        <w:pStyle w:val="BodyText"/>
+      </w:pPr>
+    </w:p>
+    <w:p>
+      <w:pPr>
+        <w:pStyle w:val="BodyText"/>
+      </w:pPr>
+    </w:p>
+    <w:p>
+      <w:pPr>
+        <w:pStyle w:val="BodyText"/>
+      </w:pPr>
+    </w:p>
+    <w:p>
+      <w:pPr>
+        <w:pStyle w:val="BodyText"/>
+      </w:pPr>
+    </w:p>
+    <w:p>
+      <w:pPr>
+        <w:pStyle w:val="BodyText"/>
+      </w:pPr>
+    </w:p>
+    <w:p>
+      <w:pPr>
+        <w:pStyle w:val="BodyText"/>
+      </w:pPr>
+    </w:p>
+    <w:p>
+      <w:pPr>
+        <w:pStyle w:val="BodyText"/>
+      </w:pPr>
+    </w:p>
+    <w:p>
+      <w:pPr>
+        <w:pStyle w:val="BodyText"/>
+      </w:pPr>
+    </w:p>
+    <w:p>
+      <w:pPr>
+        <w:pStyle w:val="BodyText"/>
+      </w:pPr>
+    </w:p>
+    <w:p>
+      <w:pPr>
+        <w:pStyle w:val="Heading2"/>
+      </w:pPr>
+      <w:r>
+        <w:t>Wave Graph:</w:t>
+      </w:r>
+    </w:p>
+    <w:p>
+      <w:pPr>
+        <w:pStyle w:val="BodyText"/>
+        <w:spacing w:before="5"/>
+        <w:rPr>
+          <w:sz w:val="17"/>
+        </w:rPr>
+      </w:pPr>
+    </w:p>
+    <w:p>
+      <w:pPr>
+        <w:pStyle w:val="BodyText"/>
+      </w:pPr>
+    </w:p>
+    <w:p>
+      <w:pPr>
+        <w:pStyle w:val="BodyText"/>
+      </w:pPr>
+    </w:p>
+    <w:p>
+      <w:pPr>
+        <w:pStyle w:val="BodyText"/>
+      </w:pPr>
+    </w:p>
+    <w:p>
+      <w:pPr>
+        <w:pStyle w:val="BodyText"/>
+      </w:pPr>
+    </w:p>
+    <w:p>
+      <w:pPr>
+        <w:pStyle w:val="BodyText"/>
+      </w:pPr>
+    </w:p>
+    <w:p>
+      <w:pPr>
+        <w:pStyle w:val="BodyText"/>
+      </w:pPr>
+    </w:p>
+    <w:p>
+      <w:pPr>
+        <w:pStyle w:val="BodyText"/>
+      </w:pPr>
+    </w:p>
+    <w:p>
+      <w:pPr>
+        <w:pStyle w:val="BodyText"/>
+      </w:pPr>
+    </w:p>
+    <w:p>
+      <w:pPr>
+        <w:pStyle w:val="BodyText"/>
+      </w:pPr>
+    </w:p>
+    <w:p>
+      <w:pPr>
+        <w:pStyle w:val="BodyText"/>
+      </w:pPr>
+    </w:p>
+    <w:p>
+      <w:pPr>
+        <w:pStyle w:val="BodyText"/>
+      </w:pPr>
+    </w:p>
+    <w:p>
+      <w:pPr>
+        <w:pStyle w:val="BodyText"/>
+      </w:pPr>
+    </w:p>
+    <w:p>
+      <w:pPr>
+        <w:pStyle w:val="BodyText"/>
+      </w:pPr>
+    </w:p>
+    <w:p>
+      <w:pPr>
+        <w:pStyle w:val="Heading2"/>
+      </w:pPr>
+      <w:r>
+        <w:t>Wave Graph:</w:t>
+      </w:r>
+    </w:p>
+    <w:p>
+      <w:pPr>
+        <w:pStyle w:val="BodyText"/>
+        <w:spacing w:before="5"/>
+        <w:rPr>
+          <w:sz w:val="17"/>
+        </w:rPr>
+      </w:pPr>
+    </w:p>
+    <w:p>
+      <w:pPr>
+        <w:pStyle w:val="BodyText"/>
+      </w:pPr>
+    </w:p>
+    <w:p>
+      <w:pPr>
+        <w:pStyle w:val="BodyText"/>
+      </w:pPr>
+    </w:p>
+    <w:p>
+      <w:pPr>
+        <w:pStyle w:val="BodyText"/>
+      </w:pPr>
+    </w:p>
+    <w:p>
+      <w:pPr>
+        <w:pStyle w:val="BodyText"/>
+      </w:pPr>
+    </w:p>
+    <w:p>
+      <w:pPr>
+        <w:pStyle w:val="BodyText"/>
+      </w:pPr>
+    </w:p>
+    <w:p>
+      <w:pPr>
+        <w:pStyle w:val="BodyText"/>
+      </w:pPr>
+    </w:p>
+    <w:p>
+      <w:pPr>
+        <w:pStyle w:val="BodyText"/>
+      </w:pPr>
+    </w:p>
+    <w:p>
+      <w:pPr>
+        <w:pStyle w:val="BodyText"/>
+      </w:pPr>
+    </w:p>
+    <w:p>
+      <w:pPr>
+        <w:pStyle w:val="BodyText"/>
+      </w:pPr>
+    </w:p>
+    <w:p>
+      <w:pPr>
+        <w:pStyle w:val="BodyText"/>
+      </w:pPr>
+    </w:p>
+    <w:p>
+      <w:pPr>
+        <w:pStyle w:val="BodyText"/>
+      </w:pPr>
+    </w:p>
+    <w:p>
+      <w:pPr>
+        <w:pStyle w:val="BodyText"/>
+      </w:pPr>
+    </w:p>
+    <w:p>
+      <w:pPr>
+        <w:pStyle w:val="BodyText"/>
+      </w:pPr>
+    </w:p>
+    <w:p>
+      <w:pPr>
+        <w:pStyle w:val="Heading2"/>
+      </w:pPr>
+      <w:r>
+        <w:t>Wave Graph:</w:t>
+      </w:r>
+    </w:p>
+    <w:p>
+      <w:pPr>
+        <w:pStyle w:val="BodyText"/>
+        <w:spacing w:before="5"/>
+        <w:rPr>
+          <w:sz w:val="17"/>
+        </w:rPr>
+      </w:pPr>
+    </w:p>
+    <w:p>
+      <w:pPr>
+        <w:pStyle w:val="BodyText"/>
+      </w:pPr>
+    </w:p>
+    <w:p>
+      <w:pPr>
+        <w:pStyle w:val="BodyText"/>
+      </w:pPr>
+    </w:p>
+    <w:p>
+      <w:pPr>
+        <w:pStyle w:val="BodyText"/>
+      </w:pPr>
+    </w:p>
+    <w:p>
+      <w:pPr>
+        <w:pStyle w:val="BodyText"/>
+      </w:pPr>
+    </w:p>
+    <w:p>
+      <w:pPr>
+        <w:pStyle w:val="BodyText"/>
+      </w:pPr>
+    </w:p>
+    <w:p>
+      <w:pPr>
+        <w:pStyle w:val="BodyText"/>
+      </w:pPr>
+    </w:p>
+    <w:p>
+      <w:pPr>
+        <w:pStyle w:val="BodyText"/>
+      </w:pPr>
+    </w:p>
+    <w:p>
+      <w:pPr>
+        <w:pStyle w:val="BodyText"/>
+      </w:pPr>
+    </w:p>
+    <w:p>
+      <w:pPr>
+        <w:pStyle w:val="BodyText"/>
+      </w:pPr>
+    </w:p>
+    <w:p>
+      <w:pPr>
+        <w:pStyle w:val="BodyText"/>
+      </w:pPr>
+    </w:p>
+    <w:p>
+      <w:pPr>
+        <w:pStyle w:val="BodyText"/>
+      </w:pPr>
+    </w:p>
+    <w:p>
+      <w:pPr>
+        <w:pStyle w:val="BodyText"/>
+      </w:pPr>
+    </w:p>
+    <w:p>
+      <w:pPr>
+        <w:pStyle w:val="BodyText"/>
+      </w:pPr>
+    </w:p>
+    <w:p>
+      <w:pPr>
+        <w:pStyle w:val="BodyText"/>
+      </w:pPr>
+    </w:p>
+    <w:p>
+      <w:pPr>
+        <w:pStyle w:val="Heading2"/>
+      </w:pPr>
+      <w:r>
+        <w:t>Wave Graph:</w:t>
+      </w:r>
+    </w:p>
+    <w:p>
+      <w:pPr>
+        <w:pStyle w:val="BodyText"/>
+        <w:rPr>
+          <w:lang w:bidi="ar-EG"/>
+        </w:rPr>
+      </w:pPr>
+    </w:p>
+    <w:p>
+      <w:pPr>
+        <w:pStyle w:val="BodyText"/>
+        <w:rPr>
+          <w:lang w:bidi="ar-EG"/>
+        </w:rPr>
+      </w:pPr>
+    </w:p>
+    <w:p>
+      <w:pPr>
+        <w:pStyle w:val="BodyText"/>
+        <w:rPr>
+          <w:lang w:bidi="ar-EG"/>
+        </w:rPr>
+      </w:pPr>
+    </w:p>
+    <w:p>
+      <w:pPr>
+        <w:pStyle w:val="BodyText"/>
+        <w:rPr>
+          <w:lang w:bidi="ar-EG"/>
+        </w:rPr>
+      </w:pPr>
+    </w:p>
+    <w:p>
+      <w:pPr>
+        <w:pStyle w:val="BodyText"/>
+        <w:rPr>
+          <w:lang w:bidi="ar-EG"/>
+        </w:rPr>
+      </w:pPr>
+    </w:p>
+    <w:p>
+      <w:pPr>
+        <w:pStyle w:val="BodyText"/>
+        <w:rPr>
+          <w:lang w:bidi="ar-EG"/>
+        </w:rPr>
+      </w:pPr>
+    </w:p>
+    <w:p>
+      <w:pPr>
+        <w:pStyle w:val="BodyText"/>
+        <w:rPr>
+          <w:lang w:bidi="ar-EG"/>
+        </w:rPr>
+      </w:pPr>
+    </w:p>
+    <w:p>
+      <w:pPr>
+        <w:pStyle w:val="BodyText"/>
+        <w:rPr>
+          <w:lang w:bidi="ar-EG"/>
+        </w:rPr>
+      </w:pPr>
+    </w:p>
+    <w:p>
+      <w:pPr>
+        <w:pStyle w:val="BodyText"/>
+        <w:rPr>
+          <w:lang w:bidi="ar-EG"/>
+        </w:rPr>
+      </w:pPr>
+    </w:p>
+    <w:p>
+      <w:pPr>
+        <w:pStyle w:val="BodyText"/>
+        <w:rPr>
+          <w:lang w:bidi="ar-EG"/>
+        </w:rPr>
+      </w:pPr>
+    </w:p>
+    <w:p>
+      <w:pPr>
+        <w:pStyle w:val="BodyText"/>
+        <w:rPr>
+          <w:lang w:bidi="ar-EG"/>
+        </w:rPr>
+      </w:pPr>
+    </w:p>
+    <w:p>
+      <w:pPr>
+        <w:pStyle w:val="BodyText"/>
+        <w:rPr>
+          <w:lang w:bidi="ar-EG"/>
+        </w:rPr>
+      </w:pPr>
+    </w:p>
+    <w:p>
+      <w:pPr>
+        <w:pStyle w:val="BodyText"/>
+        <w:rPr>
+          <w:lang w:bidi="ar-EG"/>
+        </w:rPr>
+      </w:pPr>
+    </w:p>
+    <w:p>
+      <w:pPr>
+        <w:pStyle w:val="BodyText"/>
+        <w:rPr>
+          <w:lang w:bidi="ar-EG"/>
+        </w:rPr>
+      </w:pPr>
+    </w:p>
+    <w:p>
+      <w:pPr>
+        <w:pStyle w:val="BodyText"/>
+        <w:rPr>
+          <w:lang w:bidi="ar-EG"/>
+        </w:rPr>
+      </w:pPr>
+    </w:p>
+    <w:p>
+      <w:pPr>
+        <w:pStyle w:val="ListParagraph"/>
+        <w:numPr>
+          <w:ilvl w:val="0"/>
+          <w:numId w:val="2"/>
+        </w:numPr>
+        <w:tabs>
+          <w:tab w:val="left" w:pos="775"/>
+          <w:tab w:val="left" w:pos="776"/>
+        </w:tabs>
+        <w:outlineLvl w:val="1"/>
+        <w:rPr>
+          <w:b/>
+          <w:bCs/>
+          <w:vanish/>
+          <w:sz w:val="26"/>
+          <w:szCs w:val="26"/>
+        </w:rPr>
+      </w:pPr>
+      <w:r>
+        <w:rPr>
+          <w:b/>
+          <w:bCs/>
+          <w:vanish/>
+          <w:sz w:val="26"/>
+          <w:szCs w:val="26"/>
+        </w:rPr>
+        <w:t>High</w:t>
+      </w:r>
+    </w:p>
+    <w:p>
+      <w:pPr>
+        <w:pStyle w:val="ListParagraph"/>
+        <w:tabs>
+          <w:tab w:val="left" w:pos="775"/>
+          <w:tab w:val="left" w:pos="776"/>
+        </w:tabs>
+        <w:ind w:firstLine="0"/>
+        <w:outlineLvl w:val="1"/>
+        <w:rPr>
+          <w:b/>
+          <w:bCs/>
+          <w:vanish/>
+          <w:sz w:val="26"/>
+          <w:szCs w:val="26"/>
+        </w:rPr>
+      </w:pPr>
+    </w:p>
+    <w:p>
+      <w:pPr>
+        <w:pStyle w:val="Heading2"/>
+      </w:pPr>
+      <w:r>
+        <w:t>Wave Graph:</w:t>
+      </w:r>
+    </w:p>
+    <w:p>
+      <w:pPr>
+        <w:pStyle w:val="BodyText"/>
+        <w:spacing w:before="5"/>
+        <w:rPr>
+          <w:sz w:val="17"/>
+        </w:rPr>
+      </w:pPr>
+    </w:p>
+    <w:p>
+      <w:pPr>
+        <w:pStyle w:val="BodyText"/>
+      </w:pPr>
+    </w:p>
+    <w:p>
+      <w:pPr>
+        <w:pStyle w:val="BodyText"/>
+      </w:pPr>
+    </w:p>
+    <w:p>
+      <w:pPr>
+        <w:pStyle w:val="BodyText"/>
+      </w:pPr>
+    </w:p>
+    <w:p>
+      <w:pPr>
+        <w:pStyle w:val="BodyText"/>
+      </w:pPr>
+    </w:p>
+    <w:p>
+      <w:pPr>
+        <w:pStyle w:val="BodyText"/>
+      </w:pPr>
+    </w:p>
+    <w:p>
+      <w:pPr>
+        <w:pStyle w:val="BodyText"/>
+      </w:pPr>
+    </w:p>
+    <w:p>
+      <w:pPr>
+        <w:pStyle w:val="BodyText"/>
+      </w:pPr>
+    </w:p>
+    <w:p>
+      <w:pPr>
+        <w:pStyle w:val="BodyText"/>
+      </w:pPr>
+    </w:p>
+    <w:p>
+      <w:pPr>
+        <w:pStyle w:val="BodyText"/>
+      </w:pPr>
+    </w:p>
+    <w:p>
+      <w:pPr>
+        <w:pStyle w:val="BodyText"/>
+      </w:pPr>
+    </w:p>
+    <w:p>
+      <w:pPr>
+        <w:pStyle w:val="BodyText"/>
+      </w:pPr>
+    </w:p>
+    <w:p>
+      <w:pPr>
+        <w:pStyle w:val="BodyText"/>
+      </w:pPr>
+    </w:p>
+    <w:p>
+      <w:pPr>
+        <w:pStyle w:val="BodyText"/>
+      </w:pPr>
+    </w:p>
+    <w:p>
+      <w:pPr>
+        <w:pStyle w:val="Heading2"/>
+      </w:pPr>
+      <w:r>
+        <w:t>Wave Graph:</w:t>
+      </w:r>
+    </w:p>
+    <w:p>
+      <w:pPr>
+        <w:pStyle w:val="BodyText"/>
+        <w:spacing w:before="5"/>
+        <w:rPr>
+          <w:sz w:val="17"/>
+        </w:rPr>
+      </w:pPr>
+    </w:p>
+    <w:p>
+      <w:pPr>
+        <w:pStyle w:val="BodyText"/>
+      </w:pPr>
+    </w:p>
+    <w:p>
+      <w:pPr>
+        <w:pStyle w:val="BodyText"/>
+      </w:pPr>
+    </w:p>
+    <w:p>
+      <w:pPr>
+        <w:pStyle w:val="BodyText"/>
+      </w:pPr>
+    </w:p>
+    <w:p>
+      <w:pPr>
+        <w:pStyle w:val="BodyText"/>
+      </w:pPr>
+    </w:p>
+    <w:p>
+      <w:pPr>
+        <w:pStyle w:val="BodyText"/>
+      </w:pPr>
+    </w:p>
+    <w:p>
+      <w:pPr>
+        <w:pStyle w:val="BodyText"/>
+      </w:pPr>
+    </w:p>
+    <w:p>
+      <w:pPr>
+        <w:pStyle w:val="BodyText"/>
+      </w:pPr>
+    </w:p>
+    <w:p>
+      <w:pPr>
+        <w:pStyle w:val="BodyText"/>
+      </w:pPr>
+    </w:p>
+    <w:p>
+      <w:pPr>
+        <w:pStyle w:val="BodyText"/>
+      </w:pPr>
+    </w:p>
+    <w:p>
+      <w:pPr>
+        <w:pStyle w:val="BodyText"/>
+      </w:pPr>
+    </w:p>
+    <w:p>
+      <w:pPr>
+        <w:pStyle w:val="BodyText"/>
+      </w:pPr>
+    </w:p>
+    <w:p>
+      <w:pPr>
+        <w:pStyle w:val="BodyText"/>
+      </w:pPr>
+    </w:p>
+    <w:p>
+      <w:pPr>
+        <w:pStyle w:val="BodyText"/>
+      </w:pPr>
+    </w:p>
+    <w:p>
+      <w:pPr>
+        <w:pStyle w:val="Heading2"/>
+      </w:pPr>
+      <w:r>
+        <w:t>Wave Graph:</w:t>
+      </w:r>
+    </w:p>
+    <w:p>
+      <w:pPr>
+        <w:pStyle w:val="BodyText"/>
+        <w:spacing w:before="5"/>
+        <w:rPr>
+          <w:sz w:val="17"/>
+        </w:rPr>
+      </w:pPr>
+    </w:p>
+    <w:p>
+      <w:pPr>
+        <w:pStyle w:val="BodyText"/>
+      </w:pPr>
+    </w:p>
+    <w:p>
+      <w:pPr>
+        <w:pStyle w:val="BodyText"/>
+      </w:pPr>
+    </w:p>
+    <w:p>
+      <w:pPr>
+        <w:pStyle w:val="BodyText"/>
+      </w:pPr>
+    </w:p>
+    <w:p>
+      <w:pPr>
+        <w:pStyle w:val="BodyText"/>
+      </w:pPr>
+    </w:p>
+    <w:p>
+      <w:pPr>
+        <w:pStyle w:val="BodyText"/>
+      </w:pPr>
+    </w:p>
+    <w:p>
+      <w:pPr>
+        <w:pStyle w:val="BodyText"/>
+      </w:pPr>
+    </w:p>
+    <w:p>
+      <w:pPr>
+        <w:pStyle w:val="BodyText"/>
+      </w:pPr>
+    </w:p>
+    <w:p>
+      <w:pPr>
+        <w:pStyle w:val="BodyText"/>
+      </w:pPr>
+    </w:p>
+    <w:p>
+      <w:pPr>
+        <w:pStyle w:val="BodyText"/>
+      </w:pPr>
+    </w:p>
+    <w:p>
+      <w:pPr>
+        <w:pStyle w:val="BodyText"/>
+      </w:pPr>
+    </w:p>
+    <w:p>
+      <w:pPr>
+        <w:pStyle w:val="BodyText"/>
+      </w:pPr>
+    </w:p>
+    <w:p>
+      <w:pPr>
+        <w:pStyle w:val="BodyText"/>
+      </w:pPr>
+    </w:p>
+    <w:p>
+      <w:pPr>
+        <w:pStyle w:val="BodyText"/>
+      </w:pPr>
+    </w:p>
+    <w:p>
+      <w:pPr>
+        <w:pStyle w:val="Heading2"/>
+      </w:pPr>
+      <w:r>
+        <w:t>Wave Graph:</w:t>
+      </w:r>
+    </w:p>
+    <w:p>
+      <w:pPr>
+        <w:pStyle w:val="BodyText"/>
+        <w:spacing w:before="5"/>
+        <w:rPr>
+          <w:sz w:val="17"/>
+        </w:rPr>
+      </w:pPr>
+    </w:p>
+    <w:p>
+      <w:pPr>
+        <w:pStyle w:val="BodyText"/>
+      </w:pPr>
+    </w:p>
+    <w:p>
+      <w:pPr>
+        <w:pStyle w:val="BodyText"/>
+      </w:pPr>
+    </w:p>
+    <w:p>
+      <w:pPr>
+        <w:pStyle w:val="BodyText"/>
+      </w:pPr>
+    </w:p>
+    <w:p>
+      <w:pPr>
+        <w:pStyle w:val="BodyText"/>
+      </w:pPr>
+    </w:p>
+    <w:p>
+      <w:pPr>
+        <w:pStyle w:val="BodyText"/>
+      </w:pPr>
+    </w:p>
+    <w:p>
+      <w:pPr>
+        <w:pStyle w:val="BodyText"/>
+      </w:pPr>
+    </w:p>
+    <w:p>
+      <w:pPr>
+        <w:pStyle w:val="BodyText"/>
+      </w:pPr>
+    </w:p>
+    <w:p>
+      <w:pPr>
+        <w:pStyle w:val="BodyText"/>
+      </w:pPr>
+    </w:p>
+    <w:p>
+      <w:pPr>
+        <w:pStyle w:val="BodyText"/>
+      </w:pPr>
+    </w:p>
+    <w:p>
+      <w:pPr>
+        <w:pStyle w:val="BodyText"/>
+      </w:pPr>
+    </w:p>
+    <w:p>
+      <w:pPr>
+        <w:pStyle w:val="BodyText"/>
+      </w:pPr>
+    </w:p>
+    <w:p>
+      <w:pPr>
+        <w:pStyle w:val="BodyText"/>
+      </w:pPr>
+    </w:p>
+    <w:p>
+      <w:pPr>
+        <w:pStyle w:val="BodyText"/>
+      </w:pPr>
+    </w:p>
+    <w:p>
+      <w:pPr>
+        <w:pStyle w:val="BodyText"/>
+      </w:pPr>
+    </w:p>
+    <w:p>
+      <w:pPr>
+        <w:pStyle w:val="Heading2"/>
+      </w:pPr>
+      <w:r>
+        <w:t>Wave Graph:</w:t>
+      </w:r>
+    </w:p>
+    <w:p>
+      <w:pPr>
+        <w:pStyle w:val="BodyText"/>
+        <w:rPr>
+          <w:lang w:bidi="ar-EG"/>
+        </w:rPr>
+      </w:pPr>
+    </w:p>
+    <w:p>
+      <w:pPr>
+        <w:pStyle w:val="BodyText"/>
+        <w:rPr>
+          <w:lang w:bidi="ar-EG"/>
+        </w:rPr>
+      </w:pPr>
+    </w:p>
+    <w:p>
+      <w:pPr>
+        <w:pStyle w:val="BodyText"/>
+        <w:rPr>
+          <w:lang w:bidi="ar-EG"/>
+        </w:rPr>
+      </w:pPr>
+    </w:p>
+    <w:p>
+      <w:pPr>
+        <w:pStyle w:val="BodyText"/>
+        <w:rPr>
+          <w:lang w:bidi="ar-EG"/>
+        </w:rPr>
+      </w:pPr>
+    </w:p>
+    <w:p>
+      <w:pPr>
+        <w:pStyle w:val="BodyText"/>
+        <w:rPr>
+          <w:lang w:bidi="ar-EG"/>
+        </w:rPr>
+      </w:pPr>
+    </w:p>
+    <w:p>
+      <w:pPr>
+        <w:pStyle w:val="BodyText"/>
+        <w:rPr>
+          <w:lang w:bidi="ar-EG"/>
+        </w:rPr>
+      </w:pPr>
+    </w:p>
+    <w:p>
+      <w:pPr>
+        <w:pStyle w:val="BodyText"/>
+        <w:rPr>
+          <w:lang w:bidi="ar-EG"/>
+        </w:rPr>
+      </w:pPr>
+    </w:p>
+    <w:p>
+      <w:pPr>
+        <w:pStyle w:val="BodyText"/>
+        <w:rPr>
+          <w:lang w:bidi="ar-EG"/>
+        </w:rPr>
+      </w:pPr>
+    </w:p>
+    <w:p>
+      <w:pPr>
+        <w:pStyle w:val="BodyText"/>
+        <w:rPr>
+          <w:lang w:bidi="ar-EG"/>
+        </w:rPr>
+      </w:pPr>
+    </w:p>
+    <w:p>
+      <w:pPr>
+        <w:pStyle w:val="BodyText"/>
+        <w:rPr>
+          <w:lang w:bidi="ar-EG"/>
+        </w:rPr>
+      </w:pPr>
+    </w:p>
+    <w:p>
+      <w:pPr>
+        <w:pStyle w:val="BodyText"/>
+        <w:rPr>
+          <w:lang w:bidi="ar-EG"/>
+        </w:rPr>
+      </w:pPr>
+    </w:p>
+    <w:p>
+      <w:pPr>
+        <w:pStyle w:val="BodyText"/>
+        <w:rPr>
+          <w:lang w:bidi="ar-EG"/>
+        </w:rPr>
+      </w:pPr>
+    </w:p>
+    <w:p>
+      <w:pPr>
+        <w:pStyle w:val="BodyText"/>
+        <w:rPr>
+          <w:lang w:bidi="ar-EG"/>
+        </w:rPr>
+      </w:pPr>
+    </w:p>
+    <w:p>
+      <w:pPr>
+        <w:pStyle w:val="BodyText"/>
+        <w:rPr>
+          <w:lang w:bidi="ar-EG"/>
+        </w:rPr>
       </w:pPr>
     </w:p>
     <w:p>
@@ -1548,8 +3086,1582 @@
         </w:rPr>
       </w:pPr>
     </w:p>
+    <w:p>
+      <w:pPr>
+        <w:pStyle w:val="BodyText"/>
+        <w:rPr>
+          <w:lang w:bidi="ar-EG"/>
+        </w:rPr>
+        <w:sectPr>
+          <w:pgSz w:w="11900" w:h="16820"/>
+          <w:pgMar w:top="840" w:right="520" w:bottom="520" w:left="520" w:header="0" w:footer="321" w:gutter="0"/>
+          <w:cols w:space="720"/>
+        </w:sectPr>
+      </w:pPr>
+    </w:p>
+    <w:p>
+      <w:pPr>
+        <w:pStyle w:val="Title"/>
+      </w:pPr>
+      <w:r>
+        <w:lastRenderedPageBreak/>
+        <w:t>IIR</w:t>
+      </w:r>
+    </w:p>
+    <w:p/>
+    <w:p>
+      <w:pPr>
+        <w:pStyle w:val="Heading1"/>
+        <w:numPr>
+          <w:ilvl w:val="0"/>
+          <w:numId w:val="3"/>
+        </w:numPr>
+        <w:tabs>
+          <w:tab w:val="left" w:pos="631"/>
+          <w:tab w:val="left" w:pos="632"/>
+        </w:tabs>
+        <w:spacing w:before="120"/>
+      </w:pPr>
+      <w:r>
+        <w:t>Low</w:t>
+      </w:r>
+    </w:p>
+    <w:p>
+      <w:pPr>
+        <w:pStyle w:val="Heading1"/>
+        <w:tabs>
+          <w:tab w:val="left" w:pos="631"/>
+          <w:tab w:val="left" w:pos="632"/>
+        </w:tabs>
+        <w:spacing w:before="120"/>
+        <w:ind w:firstLine="0"/>
+      </w:pPr>
+    </w:p>
+    <w:p>
+      <w:pPr>
+        <w:pStyle w:val="Heading1"/>
+        <w:tabs>
+          <w:tab w:val="left" w:pos="631"/>
+          <w:tab w:val="left" w:pos="632"/>
+        </w:tabs>
+        <w:spacing w:before="120"/>
+        <w:ind w:left="0" w:firstLine="0"/>
+        <w:rPr>
+          <w:sz w:val="20"/>
+          <w:szCs w:val="20"/>
+        </w:rPr>
+      </w:pPr>
+    </w:p>
+    <w:p>
+      <w:pPr>
+        <w:pStyle w:val="Heading2"/>
+      </w:pPr>
+      <w:r>
+        <w:t>Wave Graph:</w:t>
+      </w:r>
+    </w:p>
+    <w:p>
+      <w:pPr>
+        <w:pStyle w:val="BodyText"/>
+        <w:spacing w:before="5"/>
+        <w:rPr>
+          <w:sz w:val="17"/>
+        </w:rPr>
+      </w:pPr>
+    </w:p>
+    <w:p>
+      <w:pPr>
+        <w:pStyle w:val="BodyText"/>
+      </w:pPr>
+    </w:p>
+    <w:p>
+      <w:pPr>
+        <w:pStyle w:val="BodyText"/>
+      </w:pPr>
+    </w:p>
+    <w:p>
+      <w:pPr>
+        <w:pStyle w:val="BodyText"/>
+      </w:pPr>
+    </w:p>
+    <w:p>
+      <w:pPr>
+        <w:pStyle w:val="BodyText"/>
+      </w:pPr>
+    </w:p>
+    <w:p>
+      <w:pPr>
+        <w:pStyle w:val="BodyText"/>
+      </w:pPr>
+    </w:p>
+    <w:p>
+      <w:pPr>
+        <w:pStyle w:val="BodyText"/>
+      </w:pPr>
+    </w:p>
+    <w:p>
+      <w:pPr>
+        <w:pStyle w:val="BodyText"/>
+      </w:pPr>
+    </w:p>
+    <w:p>
+      <w:pPr>
+        <w:pStyle w:val="BodyText"/>
+      </w:pPr>
+    </w:p>
+    <w:p>
+      <w:pPr>
+        <w:pStyle w:val="BodyText"/>
+      </w:pPr>
+    </w:p>
+    <w:p>
+      <w:pPr>
+        <w:pStyle w:val="BodyText"/>
+      </w:pPr>
+    </w:p>
+    <w:p>
+      <w:pPr>
+        <w:pStyle w:val="BodyText"/>
+      </w:pPr>
+    </w:p>
+    <w:p>
+      <w:pPr>
+        <w:pStyle w:val="BodyText"/>
+      </w:pPr>
+    </w:p>
+    <w:p>
+      <w:pPr>
+        <w:pStyle w:val="BodyText"/>
+      </w:pPr>
+    </w:p>
+    <w:p>
+      <w:pPr>
+        <w:pStyle w:val="Heading2"/>
+      </w:pPr>
+      <w:r>
+        <w:t>Wave Graph:</w:t>
+      </w:r>
+    </w:p>
+    <w:p>
+      <w:pPr>
+        <w:pStyle w:val="BodyText"/>
+        <w:spacing w:before="5"/>
+        <w:rPr>
+          <w:sz w:val="17"/>
+        </w:rPr>
+      </w:pPr>
+    </w:p>
+    <w:p>
+      <w:pPr>
+        <w:pStyle w:val="BodyText"/>
+      </w:pPr>
+    </w:p>
+    <w:p>
+      <w:pPr>
+        <w:pStyle w:val="BodyText"/>
+      </w:pPr>
+    </w:p>
+    <w:p>
+      <w:pPr>
+        <w:pStyle w:val="BodyText"/>
+      </w:pPr>
+    </w:p>
+    <w:p>
+      <w:pPr>
+        <w:pStyle w:val="BodyText"/>
+      </w:pPr>
+    </w:p>
+    <w:p>
+      <w:pPr>
+        <w:pStyle w:val="BodyText"/>
+      </w:pPr>
+    </w:p>
+    <w:p>
+      <w:pPr>
+        <w:pStyle w:val="BodyText"/>
+      </w:pPr>
+    </w:p>
+    <w:p>
+      <w:pPr>
+        <w:pStyle w:val="BodyText"/>
+      </w:pPr>
+    </w:p>
+    <w:p>
+      <w:pPr>
+        <w:pStyle w:val="BodyText"/>
+      </w:pPr>
+    </w:p>
+    <w:p>
+      <w:pPr>
+        <w:pStyle w:val="BodyText"/>
+      </w:pPr>
+    </w:p>
+    <w:p>
+      <w:pPr>
+        <w:pStyle w:val="BodyText"/>
+      </w:pPr>
+    </w:p>
+    <w:p>
+      <w:pPr>
+        <w:pStyle w:val="BodyText"/>
+      </w:pPr>
+    </w:p>
+    <w:p>
+      <w:pPr>
+        <w:pStyle w:val="BodyText"/>
+      </w:pPr>
+    </w:p>
+    <w:p>
+      <w:pPr>
+        <w:pStyle w:val="BodyText"/>
+      </w:pPr>
+    </w:p>
+    <w:p>
+      <w:pPr>
+        <w:pStyle w:val="Heading2"/>
+      </w:pPr>
+      <w:r>
+        <w:t>Wave Graph:</w:t>
+      </w:r>
+    </w:p>
+    <w:p>
+      <w:pPr>
+        <w:pStyle w:val="BodyText"/>
+        <w:spacing w:before="5"/>
+        <w:rPr>
+          <w:sz w:val="17"/>
+        </w:rPr>
+      </w:pPr>
+    </w:p>
+    <w:p>
+      <w:pPr>
+        <w:pStyle w:val="BodyText"/>
+      </w:pPr>
+    </w:p>
+    <w:p>
+      <w:pPr>
+        <w:pStyle w:val="BodyText"/>
+      </w:pPr>
+    </w:p>
+    <w:p>
+      <w:pPr>
+        <w:pStyle w:val="BodyText"/>
+      </w:pPr>
+    </w:p>
+    <w:p>
+      <w:pPr>
+        <w:pStyle w:val="BodyText"/>
+      </w:pPr>
+    </w:p>
+    <w:p>
+      <w:pPr>
+        <w:pStyle w:val="BodyText"/>
+      </w:pPr>
+    </w:p>
+    <w:p>
+      <w:pPr>
+        <w:pStyle w:val="BodyText"/>
+      </w:pPr>
+    </w:p>
+    <w:p>
+      <w:pPr>
+        <w:pStyle w:val="BodyText"/>
+      </w:pPr>
+    </w:p>
+    <w:p>
+      <w:pPr>
+        <w:pStyle w:val="BodyText"/>
+      </w:pPr>
+    </w:p>
+    <w:p>
+      <w:pPr>
+        <w:pStyle w:val="BodyText"/>
+      </w:pPr>
+    </w:p>
+    <w:p>
+      <w:pPr>
+        <w:pStyle w:val="BodyText"/>
+      </w:pPr>
+    </w:p>
+    <w:p>
+      <w:pPr>
+        <w:pStyle w:val="BodyText"/>
+      </w:pPr>
+    </w:p>
+    <w:p>
+      <w:pPr>
+        <w:pStyle w:val="BodyText"/>
+      </w:pPr>
+    </w:p>
+    <w:p>
+      <w:pPr>
+        <w:pStyle w:val="BodyText"/>
+      </w:pPr>
+    </w:p>
+    <w:p>
+      <w:pPr>
+        <w:pStyle w:val="Heading2"/>
+      </w:pPr>
+      <w:r>
+        <w:t>Wave Graph:</w:t>
+      </w:r>
+    </w:p>
+    <w:p>
+      <w:pPr>
+        <w:pStyle w:val="BodyText"/>
+        <w:spacing w:before="5"/>
+        <w:rPr>
+          <w:sz w:val="17"/>
+        </w:rPr>
+      </w:pPr>
+    </w:p>
+    <w:p>
+      <w:pPr>
+        <w:pStyle w:val="BodyText"/>
+      </w:pPr>
+    </w:p>
+    <w:p>
+      <w:pPr>
+        <w:pStyle w:val="BodyText"/>
+      </w:pPr>
+    </w:p>
+    <w:p>
+      <w:pPr>
+        <w:pStyle w:val="BodyText"/>
+      </w:pPr>
+    </w:p>
+    <w:p>
+      <w:pPr>
+        <w:pStyle w:val="BodyText"/>
+      </w:pPr>
+    </w:p>
+    <w:p>
+      <w:pPr>
+        <w:pStyle w:val="BodyText"/>
+      </w:pPr>
+    </w:p>
+    <w:p>
+      <w:pPr>
+        <w:pStyle w:val="BodyText"/>
+      </w:pPr>
+    </w:p>
+    <w:p>
+      <w:pPr>
+        <w:pStyle w:val="BodyText"/>
+      </w:pPr>
+    </w:p>
+    <w:p>
+      <w:pPr>
+        <w:pStyle w:val="BodyText"/>
+      </w:pPr>
+    </w:p>
+    <w:p>
+      <w:pPr>
+        <w:pStyle w:val="BodyText"/>
+      </w:pPr>
+    </w:p>
+    <w:p>
+      <w:pPr>
+        <w:pStyle w:val="BodyText"/>
+      </w:pPr>
+    </w:p>
+    <w:p>
+      <w:pPr>
+        <w:pStyle w:val="BodyText"/>
+      </w:pPr>
+    </w:p>
+    <w:p>
+      <w:pPr>
+        <w:pStyle w:val="BodyText"/>
+      </w:pPr>
+    </w:p>
+    <w:p>
+      <w:pPr>
+        <w:pStyle w:val="BodyText"/>
+      </w:pPr>
+    </w:p>
+    <w:p>
+      <w:pPr>
+        <w:pStyle w:val="BodyText"/>
+      </w:pPr>
+    </w:p>
+    <w:p>
+      <w:pPr>
+        <w:pStyle w:val="Heading2"/>
+      </w:pPr>
+      <w:r>
+        <w:t>Wave Graph:</w:t>
+      </w:r>
+    </w:p>
+    <w:p>
+      <w:pPr>
+        <w:pStyle w:val="BodyText"/>
+        <w:rPr>
+          <w:lang w:bidi="ar-EG"/>
+        </w:rPr>
+      </w:pPr>
+    </w:p>
+    <w:p>
+      <w:pPr>
+        <w:pStyle w:val="BodyText"/>
+        <w:rPr>
+          <w:lang w:bidi="ar-EG"/>
+        </w:rPr>
+      </w:pPr>
+    </w:p>
+    <w:p>
+      <w:pPr>
+        <w:pStyle w:val="BodyText"/>
+        <w:rPr>
+          <w:lang w:bidi="ar-EG"/>
+        </w:rPr>
+      </w:pPr>
+    </w:p>
+    <w:p>
+      <w:pPr>
+        <w:pStyle w:val="BodyText"/>
+        <w:rPr>
+          <w:lang w:bidi="ar-EG"/>
+        </w:rPr>
+      </w:pPr>
+    </w:p>
+    <w:p>
+      <w:pPr>
+        <w:pStyle w:val="BodyText"/>
+        <w:rPr>
+          <w:lang w:bidi="ar-EG"/>
+        </w:rPr>
+      </w:pPr>
+    </w:p>
+    <w:p>
+      <w:pPr>
+        <w:pStyle w:val="BodyText"/>
+        <w:rPr>
+          <w:lang w:bidi="ar-EG"/>
+        </w:rPr>
+      </w:pPr>
+    </w:p>
+    <w:p>
+      <w:pPr>
+        <w:pStyle w:val="BodyText"/>
+        <w:rPr>
+          <w:lang w:bidi="ar-EG"/>
+        </w:rPr>
+      </w:pPr>
+    </w:p>
+    <w:p>
+      <w:pPr>
+        <w:pStyle w:val="BodyText"/>
+        <w:rPr>
+          <w:lang w:bidi="ar-EG"/>
+        </w:rPr>
+      </w:pPr>
+    </w:p>
+    <w:p>
+      <w:pPr>
+        <w:pStyle w:val="BodyText"/>
+        <w:rPr>
+          <w:lang w:bidi="ar-EG"/>
+        </w:rPr>
+      </w:pPr>
+    </w:p>
+    <w:p>
+      <w:pPr>
+        <w:pStyle w:val="BodyText"/>
+        <w:rPr>
+          <w:lang w:bidi="ar-EG"/>
+        </w:rPr>
+      </w:pPr>
+    </w:p>
+    <w:p>
+      <w:pPr>
+        <w:pStyle w:val="BodyText"/>
+        <w:rPr>
+          <w:lang w:bidi="ar-EG"/>
+        </w:rPr>
+      </w:pPr>
+    </w:p>
+    <w:p>
+      <w:pPr>
+        <w:pStyle w:val="BodyText"/>
+        <w:rPr>
+          <w:lang w:bidi="ar-EG"/>
+        </w:rPr>
+      </w:pPr>
+    </w:p>
+    <w:p>
+      <w:pPr>
+        <w:pStyle w:val="BodyText"/>
+        <w:rPr>
+          <w:lang w:bidi="ar-EG"/>
+        </w:rPr>
+      </w:pPr>
+    </w:p>
+    <w:p>
+      <w:pPr>
+        <w:pStyle w:val="BodyText"/>
+        <w:rPr>
+          <w:lang w:bidi="ar-EG"/>
+        </w:rPr>
+      </w:pPr>
+    </w:p>
+    <w:p>
+      <w:pPr>
+        <w:pStyle w:val="BodyText"/>
+        <w:rPr>
+          <w:lang w:bidi="ar-EG"/>
+        </w:rPr>
+      </w:pPr>
+    </w:p>
+    <w:p>
+      <w:pPr>
+        <w:pStyle w:val="BodyText"/>
+        <w:spacing w:before="3"/>
+        <w:rPr>
+          <w:sz w:val="23"/>
+        </w:rPr>
+      </w:pPr>
+    </w:p>
+    <w:p>
+      <w:pPr>
+        <w:pStyle w:val="ListParagraph"/>
+        <w:numPr>
+          <w:ilvl w:val="0"/>
+          <w:numId w:val="2"/>
+        </w:numPr>
+        <w:tabs>
+          <w:tab w:val="left" w:pos="775"/>
+          <w:tab w:val="left" w:pos="776"/>
+        </w:tabs>
+        <w:outlineLvl w:val="1"/>
+        <w:rPr>
+          <w:b/>
+          <w:bCs/>
+          <w:vanish/>
+          <w:sz w:val="26"/>
+          <w:szCs w:val="26"/>
+        </w:rPr>
+      </w:pPr>
+      <w:r>
+        <w:rPr>
+          <w:b/>
+          <w:bCs/>
+          <w:vanish/>
+          <w:sz w:val="26"/>
+          <w:szCs w:val="26"/>
+        </w:rPr>
+        <w:t>Normal</w:t>
+      </w:r>
+    </w:p>
+    <w:p>
+      <w:pPr>
+        <w:pStyle w:val="ListParagraph"/>
+        <w:tabs>
+          <w:tab w:val="left" w:pos="775"/>
+          <w:tab w:val="left" w:pos="776"/>
+        </w:tabs>
+        <w:ind w:firstLine="0"/>
+        <w:outlineLvl w:val="1"/>
+        <w:rPr>
+          <w:b/>
+          <w:bCs/>
+          <w:vanish/>
+          <w:sz w:val="26"/>
+          <w:szCs w:val="26"/>
+        </w:rPr>
+      </w:pPr>
+    </w:p>
+    <w:p>
+      <w:pPr>
+        <w:pStyle w:val="Heading2"/>
+      </w:pPr>
+      <w:r>
+        <w:t>Wave Graph:</w:t>
+      </w:r>
+    </w:p>
+    <w:p>
+      <w:pPr>
+        <w:pStyle w:val="BodyText"/>
+        <w:spacing w:before="5"/>
+        <w:rPr>
+          <w:sz w:val="17"/>
+        </w:rPr>
+      </w:pPr>
+    </w:p>
+    <w:p>
+      <w:pPr>
+        <w:pStyle w:val="BodyText"/>
+      </w:pPr>
+    </w:p>
+    <w:p>
+      <w:pPr>
+        <w:pStyle w:val="BodyText"/>
+      </w:pPr>
+    </w:p>
+    <w:p>
+      <w:pPr>
+        <w:pStyle w:val="BodyText"/>
+      </w:pPr>
+    </w:p>
+    <w:p>
+      <w:pPr>
+        <w:pStyle w:val="BodyText"/>
+      </w:pPr>
+    </w:p>
+    <w:p>
+      <w:pPr>
+        <w:pStyle w:val="BodyText"/>
+      </w:pPr>
+    </w:p>
+    <w:p>
+      <w:pPr>
+        <w:pStyle w:val="BodyText"/>
+      </w:pPr>
+    </w:p>
+    <w:p>
+      <w:pPr>
+        <w:pStyle w:val="BodyText"/>
+      </w:pPr>
+    </w:p>
+    <w:p>
+      <w:pPr>
+        <w:pStyle w:val="BodyText"/>
+      </w:pPr>
+    </w:p>
+    <w:p>
+      <w:pPr>
+        <w:pStyle w:val="BodyText"/>
+      </w:pPr>
+    </w:p>
+    <w:p>
+      <w:pPr>
+        <w:pStyle w:val="BodyText"/>
+      </w:pPr>
+    </w:p>
+    <w:p>
+      <w:pPr>
+        <w:pStyle w:val="BodyText"/>
+      </w:pPr>
+    </w:p>
+    <w:p>
+      <w:pPr>
+        <w:pStyle w:val="BodyText"/>
+      </w:pPr>
+    </w:p>
+    <w:p>
+      <w:pPr>
+        <w:pStyle w:val="BodyText"/>
+      </w:pPr>
+    </w:p>
+    <w:p>
+      <w:pPr>
+        <w:pStyle w:val="Heading2"/>
+      </w:pPr>
+      <w:r>
+        <w:t>Wave Graph:</w:t>
+      </w:r>
+    </w:p>
+    <w:p>
+      <w:pPr>
+        <w:pStyle w:val="BodyText"/>
+        <w:spacing w:before="5"/>
+        <w:rPr>
+          <w:sz w:val="17"/>
+        </w:rPr>
+      </w:pPr>
+    </w:p>
+    <w:p>
+      <w:pPr>
+        <w:pStyle w:val="BodyText"/>
+      </w:pPr>
+    </w:p>
+    <w:p>
+      <w:pPr>
+        <w:pStyle w:val="BodyText"/>
+      </w:pPr>
+    </w:p>
+    <w:p>
+      <w:pPr>
+        <w:pStyle w:val="BodyText"/>
+      </w:pPr>
+    </w:p>
+    <w:p>
+      <w:pPr>
+        <w:pStyle w:val="BodyText"/>
+      </w:pPr>
+    </w:p>
+    <w:p>
+      <w:pPr>
+        <w:pStyle w:val="BodyText"/>
+      </w:pPr>
+    </w:p>
+    <w:p>
+      <w:pPr>
+        <w:pStyle w:val="BodyText"/>
+      </w:pPr>
+    </w:p>
+    <w:p>
+      <w:pPr>
+        <w:pStyle w:val="BodyText"/>
+      </w:pPr>
+    </w:p>
+    <w:p>
+      <w:pPr>
+        <w:pStyle w:val="BodyText"/>
+      </w:pPr>
+    </w:p>
+    <w:p>
+      <w:pPr>
+        <w:pStyle w:val="BodyText"/>
+      </w:pPr>
+    </w:p>
+    <w:p>
+      <w:pPr>
+        <w:pStyle w:val="BodyText"/>
+      </w:pPr>
+    </w:p>
+    <w:p>
+      <w:pPr>
+        <w:pStyle w:val="BodyText"/>
+      </w:pPr>
+    </w:p>
+    <w:p>
+      <w:pPr>
+        <w:pStyle w:val="BodyText"/>
+      </w:pPr>
+    </w:p>
+    <w:p>
+      <w:pPr>
+        <w:pStyle w:val="BodyText"/>
+      </w:pPr>
+    </w:p>
+    <w:p>
+      <w:pPr>
+        <w:pStyle w:val="Heading2"/>
+      </w:pPr>
+      <w:r>
+        <w:t>Wave Graph:</w:t>
+      </w:r>
+    </w:p>
+    <w:p>
+      <w:pPr>
+        <w:pStyle w:val="BodyText"/>
+        <w:spacing w:before="5"/>
+        <w:rPr>
+          <w:sz w:val="17"/>
+        </w:rPr>
+      </w:pPr>
+    </w:p>
+    <w:p>
+      <w:pPr>
+        <w:pStyle w:val="BodyText"/>
+      </w:pPr>
+    </w:p>
+    <w:p>
+      <w:pPr>
+        <w:pStyle w:val="BodyText"/>
+      </w:pPr>
+    </w:p>
+    <w:p>
+      <w:pPr>
+        <w:pStyle w:val="BodyText"/>
+      </w:pPr>
+    </w:p>
+    <w:p>
+      <w:pPr>
+        <w:pStyle w:val="BodyText"/>
+      </w:pPr>
+    </w:p>
+    <w:p>
+      <w:pPr>
+        <w:pStyle w:val="BodyText"/>
+      </w:pPr>
+    </w:p>
+    <w:p>
+      <w:pPr>
+        <w:pStyle w:val="BodyText"/>
+      </w:pPr>
+    </w:p>
+    <w:p>
+      <w:pPr>
+        <w:pStyle w:val="BodyText"/>
+      </w:pPr>
+    </w:p>
+    <w:p>
+      <w:pPr>
+        <w:pStyle w:val="BodyText"/>
+      </w:pPr>
+    </w:p>
+    <w:p>
+      <w:pPr>
+        <w:pStyle w:val="BodyText"/>
+      </w:pPr>
+    </w:p>
+    <w:p>
+      <w:pPr>
+        <w:pStyle w:val="BodyText"/>
+      </w:pPr>
+    </w:p>
+    <w:p>
+      <w:pPr>
+        <w:pStyle w:val="BodyText"/>
+      </w:pPr>
+    </w:p>
+    <w:p>
+      <w:pPr>
+        <w:pStyle w:val="BodyText"/>
+      </w:pPr>
+    </w:p>
+    <w:p>
+      <w:pPr>
+        <w:pStyle w:val="BodyText"/>
+      </w:pPr>
+    </w:p>
+    <w:p>
+      <w:pPr>
+        <w:pStyle w:val="Heading2"/>
+      </w:pPr>
+      <w:r>
+        <w:t>Wave Graph:</w:t>
+      </w:r>
+    </w:p>
+    <w:p>
+      <w:pPr>
+        <w:pStyle w:val="BodyText"/>
+        <w:spacing w:before="5"/>
+        <w:rPr>
+          <w:sz w:val="17"/>
+        </w:rPr>
+      </w:pPr>
+    </w:p>
+    <w:p>
+      <w:pPr>
+        <w:pStyle w:val="BodyText"/>
+      </w:pPr>
+    </w:p>
+    <w:p>
+      <w:pPr>
+        <w:pStyle w:val="BodyText"/>
+      </w:pPr>
+    </w:p>
+    <w:p>
+      <w:pPr>
+        <w:pStyle w:val="BodyText"/>
+      </w:pPr>
+    </w:p>
+    <w:p>
+      <w:pPr>
+        <w:pStyle w:val="BodyText"/>
+      </w:pPr>
+    </w:p>
+    <w:p>
+      <w:pPr>
+        <w:pStyle w:val="BodyText"/>
+      </w:pPr>
+    </w:p>
+    <w:p>
+      <w:pPr>
+        <w:pStyle w:val="BodyText"/>
+      </w:pPr>
+    </w:p>
+    <w:p>
+      <w:pPr>
+        <w:pStyle w:val="BodyText"/>
+      </w:pPr>
+    </w:p>
+    <w:p>
+      <w:pPr>
+        <w:pStyle w:val="BodyText"/>
+      </w:pPr>
+    </w:p>
+    <w:p>
+      <w:pPr>
+        <w:pStyle w:val="BodyText"/>
+      </w:pPr>
+    </w:p>
+    <w:p>
+      <w:pPr>
+        <w:pStyle w:val="BodyText"/>
+      </w:pPr>
+    </w:p>
+    <w:p>
+      <w:pPr>
+        <w:pStyle w:val="BodyText"/>
+      </w:pPr>
+    </w:p>
+    <w:p>
+      <w:pPr>
+        <w:pStyle w:val="BodyText"/>
+      </w:pPr>
+    </w:p>
+    <w:p>
+      <w:pPr>
+        <w:pStyle w:val="BodyText"/>
+      </w:pPr>
+    </w:p>
+    <w:p>
+      <w:pPr>
+        <w:pStyle w:val="BodyText"/>
+      </w:pPr>
+    </w:p>
+    <w:p>
+      <w:pPr>
+        <w:pStyle w:val="Heading2"/>
+      </w:pPr>
+      <w:r>
+        <w:t>Wave Graph:</w:t>
+      </w:r>
+    </w:p>
+    <w:p>
+      <w:pPr>
+        <w:pStyle w:val="BodyText"/>
+        <w:rPr>
+          <w:lang w:bidi="ar-EG"/>
+        </w:rPr>
+      </w:pPr>
+    </w:p>
+    <w:p>
+      <w:pPr>
+        <w:pStyle w:val="BodyText"/>
+        <w:rPr>
+          <w:lang w:bidi="ar-EG"/>
+        </w:rPr>
+      </w:pPr>
+    </w:p>
+    <w:p>
+      <w:pPr>
+        <w:pStyle w:val="BodyText"/>
+        <w:rPr>
+          <w:lang w:bidi="ar-EG"/>
+        </w:rPr>
+      </w:pPr>
+    </w:p>
+    <w:p>
+      <w:pPr>
+        <w:pStyle w:val="BodyText"/>
+        <w:rPr>
+          <w:lang w:bidi="ar-EG"/>
+        </w:rPr>
+      </w:pPr>
+    </w:p>
+    <w:p>
+      <w:pPr>
+        <w:pStyle w:val="BodyText"/>
+        <w:rPr>
+          <w:lang w:bidi="ar-EG"/>
+        </w:rPr>
+      </w:pPr>
+    </w:p>
+    <w:p>
+      <w:pPr>
+        <w:pStyle w:val="BodyText"/>
+        <w:rPr>
+          <w:lang w:bidi="ar-EG"/>
+        </w:rPr>
+      </w:pPr>
+    </w:p>
+    <w:p>
+      <w:pPr>
+        <w:pStyle w:val="BodyText"/>
+        <w:rPr>
+          <w:lang w:bidi="ar-EG"/>
+        </w:rPr>
+      </w:pPr>
+    </w:p>
+    <w:p>
+      <w:pPr>
+        <w:pStyle w:val="BodyText"/>
+        <w:rPr>
+          <w:lang w:bidi="ar-EG"/>
+        </w:rPr>
+      </w:pPr>
+    </w:p>
+    <w:p>
+      <w:pPr>
+        <w:pStyle w:val="BodyText"/>
+        <w:rPr>
+          <w:lang w:bidi="ar-EG"/>
+        </w:rPr>
+      </w:pPr>
+    </w:p>
+    <w:p>
+      <w:pPr>
+        <w:pStyle w:val="BodyText"/>
+        <w:rPr>
+          <w:lang w:bidi="ar-EG"/>
+        </w:rPr>
+      </w:pPr>
+    </w:p>
+    <w:p>
+      <w:pPr>
+        <w:pStyle w:val="BodyText"/>
+        <w:rPr>
+          <w:lang w:bidi="ar-EG"/>
+        </w:rPr>
+      </w:pPr>
+    </w:p>
+    <w:p>
+      <w:pPr>
+        <w:pStyle w:val="BodyText"/>
+        <w:rPr>
+          <w:lang w:bidi="ar-EG"/>
+        </w:rPr>
+      </w:pPr>
+    </w:p>
+    <w:p>
+      <w:pPr>
+        <w:pStyle w:val="BodyText"/>
+        <w:rPr>
+          <w:lang w:bidi="ar-EG"/>
+        </w:rPr>
+      </w:pPr>
+    </w:p>
+    <w:p>
+      <w:pPr>
+        <w:pStyle w:val="BodyText"/>
+        <w:rPr>
+          <w:lang w:bidi="ar-EG"/>
+        </w:rPr>
+      </w:pPr>
+    </w:p>
+    <w:p>
+      <w:pPr>
+        <w:pStyle w:val="BodyText"/>
+        <w:rPr>
+          <w:lang w:bidi="ar-EG"/>
+        </w:rPr>
+      </w:pPr>
+    </w:p>
+    <w:p>
+      <w:pPr>
+        <w:pStyle w:val="ListParagraph"/>
+        <w:numPr>
+          <w:ilvl w:val="0"/>
+          <w:numId w:val="2"/>
+        </w:numPr>
+        <w:tabs>
+          <w:tab w:val="left" w:pos="775"/>
+          <w:tab w:val="left" w:pos="776"/>
+        </w:tabs>
+        <w:outlineLvl w:val="1"/>
+        <w:rPr>
+          <w:b/>
+          <w:bCs/>
+          <w:vanish/>
+          <w:sz w:val="26"/>
+          <w:szCs w:val="26"/>
+        </w:rPr>
+      </w:pPr>
+      <w:r>
+        <w:rPr>
+          <w:b/>
+          <w:bCs/>
+          <w:vanish/>
+          <w:sz w:val="26"/>
+          <w:szCs w:val="26"/>
+        </w:rPr>
+        <w:t>High</w:t>
+      </w:r>
+    </w:p>
+    <w:p>
+      <w:pPr>
+        <w:pStyle w:val="ListParagraph"/>
+        <w:tabs>
+          <w:tab w:val="left" w:pos="775"/>
+          <w:tab w:val="left" w:pos="776"/>
+        </w:tabs>
+        <w:ind w:firstLine="0"/>
+        <w:outlineLvl w:val="1"/>
+        <w:rPr>
+          <w:b/>
+          <w:bCs/>
+          <w:vanish/>
+          <w:sz w:val="26"/>
+          <w:szCs w:val="26"/>
+        </w:rPr>
+      </w:pPr>
+    </w:p>
+    <w:p>
+      <w:pPr>
+        <w:pStyle w:val="Heading2"/>
+      </w:pPr>
+      <w:r>
+        <w:t>Wave Graph:</w:t>
+      </w:r>
+    </w:p>
+    <w:p>
+      <w:pPr>
+        <w:pStyle w:val="BodyText"/>
+        <w:spacing w:before="5"/>
+        <w:rPr>
+          <w:sz w:val="17"/>
+        </w:rPr>
+      </w:pPr>
+    </w:p>
+    <w:p>
+      <w:pPr>
+        <w:pStyle w:val="BodyText"/>
+      </w:pPr>
+    </w:p>
+    <w:p>
+      <w:pPr>
+        <w:pStyle w:val="BodyText"/>
+      </w:pPr>
+    </w:p>
+    <w:p>
+      <w:pPr>
+        <w:pStyle w:val="BodyText"/>
+      </w:pPr>
+    </w:p>
+    <w:p>
+      <w:pPr>
+        <w:pStyle w:val="BodyText"/>
+      </w:pPr>
+    </w:p>
+    <w:p>
+      <w:pPr>
+        <w:pStyle w:val="BodyText"/>
+      </w:pPr>
+    </w:p>
+    <w:p>
+      <w:pPr>
+        <w:pStyle w:val="BodyText"/>
+      </w:pPr>
+    </w:p>
+    <w:p>
+      <w:pPr>
+        <w:pStyle w:val="BodyText"/>
+      </w:pPr>
+    </w:p>
+    <w:p>
+      <w:pPr>
+        <w:pStyle w:val="BodyText"/>
+      </w:pPr>
+    </w:p>
+    <w:p>
+      <w:pPr>
+        <w:pStyle w:val="BodyText"/>
+      </w:pPr>
+    </w:p>
+    <w:p>
+      <w:pPr>
+        <w:pStyle w:val="BodyText"/>
+      </w:pPr>
+    </w:p>
+    <w:p>
+      <w:pPr>
+        <w:pStyle w:val="BodyText"/>
+      </w:pPr>
+    </w:p>
+    <w:p>
+      <w:pPr>
+        <w:pStyle w:val="BodyText"/>
+      </w:pPr>
+    </w:p>
+    <w:p>
+      <w:pPr>
+        <w:pStyle w:val="BodyText"/>
+      </w:pPr>
+    </w:p>
+    <w:p>
+      <w:pPr>
+        <w:pStyle w:val="Heading2"/>
+      </w:pPr>
+      <w:r>
+        <w:t>Wave Graph:</w:t>
+      </w:r>
+    </w:p>
+    <w:p>
+      <w:pPr>
+        <w:pStyle w:val="BodyText"/>
+        <w:spacing w:before="5"/>
+        <w:rPr>
+          <w:sz w:val="17"/>
+        </w:rPr>
+      </w:pPr>
+    </w:p>
+    <w:p>
+      <w:pPr>
+        <w:pStyle w:val="BodyText"/>
+      </w:pPr>
+    </w:p>
+    <w:p>
+      <w:pPr>
+        <w:pStyle w:val="BodyText"/>
+      </w:pPr>
+    </w:p>
+    <w:p>
+      <w:pPr>
+        <w:pStyle w:val="BodyText"/>
+      </w:pPr>
+    </w:p>
+    <w:p>
+      <w:pPr>
+        <w:pStyle w:val="BodyText"/>
+      </w:pPr>
+    </w:p>
+    <w:p>
+      <w:pPr>
+        <w:pStyle w:val="BodyText"/>
+      </w:pPr>
+    </w:p>
+    <w:p>
+      <w:pPr>
+        <w:pStyle w:val="BodyText"/>
+      </w:pPr>
+    </w:p>
+    <w:p>
+      <w:pPr>
+        <w:pStyle w:val="BodyText"/>
+      </w:pPr>
+    </w:p>
+    <w:p>
+      <w:pPr>
+        <w:pStyle w:val="BodyText"/>
+      </w:pPr>
+    </w:p>
+    <w:p>
+      <w:pPr>
+        <w:pStyle w:val="BodyText"/>
+      </w:pPr>
+    </w:p>
+    <w:p>
+      <w:pPr>
+        <w:pStyle w:val="BodyText"/>
+      </w:pPr>
+    </w:p>
+    <w:p>
+      <w:pPr>
+        <w:pStyle w:val="BodyText"/>
+      </w:pPr>
+    </w:p>
+    <w:p>
+      <w:pPr>
+        <w:pStyle w:val="BodyText"/>
+      </w:pPr>
+    </w:p>
+    <w:p>
+      <w:pPr>
+        <w:pStyle w:val="BodyText"/>
+      </w:pPr>
+    </w:p>
+    <w:p>
+      <w:pPr>
+        <w:pStyle w:val="Heading2"/>
+      </w:pPr>
+      <w:r>
+        <w:t>Wave Graph:</w:t>
+      </w:r>
+    </w:p>
+    <w:p>
+      <w:pPr>
+        <w:pStyle w:val="BodyText"/>
+        <w:spacing w:before="5"/>
+        <w:rPr>
+          <w:sz w:val="17"/>
+        </w:rPr>
+      </w:pPr>
+    </w:p>
+    <w:p>
+      <w:pPr>
+        <w:pStyle w:val="BodyText"/>
+      </w:pPr>
+    </w:p>
+    <w:p>
+      <w:pPr>
+        <w:pStyle w:val="BodyText"/>
+      </w:pPr>
+    </w:p>
+    <w:p>
+      <w:pPr>
+        <w:pStyle w:val="BodyText"/>
+      </w:pPr>
+    </w:p>
+    <w:p>
+      <w:pPr>
+        <w:pStyle w:val="BodyText"/>
+      </w:pPr>
+    </w:p>
+    <w:p>
+      <w:pPr>
+        <w:pStyle w:val="BodyText"/>
+      </w:pPr>
+    </w:p>
+    <w:p>
+      <w:pPr>
+        <w:pStyle w:val="BodyText"/>
+      </w:pPr>
+    </w:p>
+    <w:p>
+      <w:pPr>
+        <w:pStyle w:val="BodyText"/>
+      </w:pPr>
+    </w:p>
+    <w:p>
+      <w:pPr>
+        <w:pStyle w:val="BodyText"/>
+      </w:pPr>
+    </w:p>
+    <w:p>
+      <w:pPr>
+        <w:pStyle w:val="BodyText"/>
+      </w:pPr>
+    </w:p>
+    <w:p>
+      <w:pPr>
+        <w:pStyle w:val="BodyText"/>
+      </w:pPr>
+    </w:p>
+    <w:p>
+      <w:pPr>
+        <w:pStyle w:val="BodyText"/>
+      </w:pPr>
+    </w:p>
+    <w:p>
+      <w:pPr>
+        <w:pStyle w:val="BodyText"/>
+      </w:pPr>
+    </w:p>
+    <w:p>
+      <w:pPr>
+        <w:pStyle w:val="BodyText"/>
+      </w:pPr>
+    </w:p>
+    <w:p>
+      <w:pPr>
+        <w:pStyle w:val="Heading2"/>
+      </w:pPr>
+      <w:r>
+        <w:t>Wave Graph:</w:t>
+      </w:r>
+    </w:p>
+    <w:p>
+      <w:pPr>
+        <w:pStyle w:val="BodyText"/>
+        <w:spacing w:before="5"/>
+        <w:rPr>
+          <w:sz w:val="17"/>
+        </w:rPr>
+      </w:pPr>
+    </w:p>
+    <w:p>
+      <w:pPr>
+        <w:pStyle w:val="BodyText"/>
+      </w:pPr>
+    </w:p>
+    <w:p>
+      <w:pPr>
+        <w:pStyle w:val="BodyText"/>
+      </w:pPr>
+    </w:p>
+    <w:p>
+      <w:pPr>
+        <w:pStyle w:val="BodyText"/>
+      </w:pPr>
+    </w:p>
+    <w:p>
+      <w:pPr>
+        <w:pStyle w:val="BodyText"/>
+      </w:pPr>
+    </w:p>
+    <w:p>
+      <w:pPr>
+        <w:pStyle w:val="BodyText"/>
+      </w:pPr>
+    </w:p>
+    <w:p>
+      <w:pPr>
+        <w:pStyle w:val="BodyText"/>
+      </w:pPr>
+    </w:p>
+    <w:p>
+      <w:pPr>
+        <w:pStyle w:val="BodyText"/>
+      </w:pPr>
+    </w:p>
+    <w:p>
+      <w:pPr>
+        <w:pStyle w:val="BodyText"/>
+      </w:pPr>
+    </w:p>
+    <w:p>
+      <w:pPr>
+        <w:pStyle w:val="BodyText"/>
+      </w:pPr>
+    </w:p>
+    <w:p>
+      <w:pPr>
+        <w:pStyle w:val="BodyText"/>
+      </w:pPr>
+    </w:p>
+    <w:p>
+      <w:pPr>
+        <w:pStyle w:val="BodyText"/>
+      </w:pPr>
+    </w:p>
+    <w:p>
+      <w:pPr>
+        <w:pStyle w:val="BodyText"/>
+      </w:pPr>
+    </w:p>
+    <w:p>
+      <w:pPr>
+        <w:pStyle w:val="BodyText"/>
+      </w:pPr>
+    </w:p>
+    <w:p>
+      <w:pPr>
+        <w:pStyle w:val="BodyText"/>
+      </w:pPr>
+    </w:p>
+    <w:p>
+      <w:pPr>
+        <w:pStyle w:val="Heading2"/>
+      </w:pPr>
+      <w:r>
+        <w:t>Wave Graph:</w:t>
+      </w:r>
+    </w:p>
+    <w:p>
+      <w:pPr>
+        <w:pStyle w:val="BodyText"/>
+        <w:rPr>
+          <w:lang w:bidi="ar-EG"/>
+        </w:rPr>
+      </w:pPr>
+    </w:p>
+    <w:p>
+      <w:pPr>
+        <w:pStyle w:val="BodyText"/>
+        <w:rPr>
+          <w:lang w:bidi="ar-EG"/>
+        </w:rPr>
+      </w:pPr>
+    </w:p>
+    <w:p>
+      <w:pPr>
+        <w:pStyle w:val="BodyText"/>
+        <w:rPr>
+          <w:lang w:bidi="ar-EG"/>
+        </w:rPr>
+      </w:pPr>
+    </w:p>
+    <w:p>
+      <w:pPr>
+        <w:pStyle w:val="BodyText"/>
+        <w:rPr>
+          <w:lang w:bidi="ar-EG"/>
+        </w:rPr>
+      </w:pPr>
+    </w:p>
+    <w:p>
+      <w:pPr>
+        <w:pStyle w:val="BodyText"/>
+        <w:rPr>
+          <w:lang w:bidi="ar-EG"/>
+        </w:rPr>
+      </w:pPr>
+    </w:p>
+    <w:p>
+      <w:pPr>
+        <w:pStyle w:val="BodyText"/>
+        <w:rPr>
+          <w:lang w:bidi="ar-EG"/>
+        </w:rPr>
+      </w:pPr>
+    </w:p>
+    <w:p>
+      <w:pPr>
+        <w:pStyle w:val="BodyText"/>
+        <w:rPr>
+          <w:lang w:bidi="ar-EG"/>
+        </w:rPr>
+      </w:pPr>
+    </w:p>
+    <w:p>
+      <w:pPr>
+        <w:pStyle w:val="BodyText"/>
+        <w:rPr>
+          <w:lang w:bidi="ar-EG"/>
+        </w:rPr>
+      </w:pPr>
+    </w:p>
+    <w:p>
+      <w:pPr>
+        <w:pStyle w:val="BodyText"/>
+        <w:rPr>
+          <w:lang w:bidi="ar-EG"/>
+        </w:rPr>
+      </w:pPr>
+    </w:p>
+    <w:p>
+      <w:pPr>
+        <w:pStyle w:val="BodyText"/>
+        <w:rPr>
+          <w:lang w:bidi="ar-EG"/>
+        </w:rPr>
+      </w:pPr>
+    </w:p>
+    <w:p>
+      <w:pPr>
+        <w:pStyle w:val="BodyText"/>
+        <w:rPr>
+          <w:lang w:bidi="ar-EG"/>
+        </w:rPr>
+      </w:pPr>
+    </w:p>
+    <w:p>
+      <w:pPr>
+        <w:pStyle w:val="BodyText"/>
+        <w:rPr>
+          <w:lang w:bidi="ar-EG"/>
+        </w:rPr>
+      </w:pPr>
+    </w:p>
+    <w:p>
+      <w:pPr>
+        <w:pStyle w:val="BodyText"/>
+        <w:rPr>
+          <w:lang w:bidi="ar-EG"/>
+        </w:rPr>
+      </w:pPr>
+    </w:p>
+    <w:p>
+      <w:pPr>
+        <w:pStyle w:val="BodyText"/>
+        <w:rPr>
+          <w:lang w:bidi="ar-EG"/>
+        </w:rPr>
+      </w:pPr>
+    </w:p>
+    <w:p>
+      <w:pPr>
+        <w:pStyle w:val="BodyText"/>
+        <w:rPr>
+          <w:lang w:bidi="ar-EG"/>
+        </w:rPr>
+      </w:pPr>
+    </w:p>
+    <w:p>
+      <w:pPr>
+        <w:pStyle w:val="BodyText"/>
+        <w:rPr>
+          <w:rtl/>
+          <w:lang w:bidi="ar-EG"/>
+        </w:rPr>
+      </w:pPr>
+    </w:p>
+    <w:p>
+      <w:pPr>
+        <w:pStyle w:val="BodyText"/>
+        <w:rPr>
+          <w:rtl/>
+          <w:lang w:bidi="ar-EG"/>
+        </w:rPr>
+      </w:pPr>
+    </w:p>
     <w:sectPr>
-      <w:footerReference w:type="default" r:id="rId8"/>
+      <w:footerReference w:type="default" r:id="rId9"/>
       <w:pgSz w:w="11900" w:h="16820"/>
       <w:pgMar w:top="840" w:right="520" w:bottom="520" w:left="520" w:header="0" w:footer="321" w:gutter="0"/>
       <w:cols w:space="720"/>
@@ -1663,6 +4775,294 @@
 </w:ftr>
 </file>
 
+<file path=word/footer2.xml><?xml version="1.0" encoding="utf-8"?>
+<w:ftr xmlns:wpc="http://schemas.microsoft.com/office/word/2010/wordprocessingCanvas" xmlns:cx="http://schemas.microsoft.com/office/drawing/2014/chartex" xmlns:cx1="http://schemas.microsoft.com/office/drawing/2015/9/8/chartex" xmlns:cx2="http://schemas.microsoft.com/office/drawing/2015/10/21/chartex" xmlns:cx3="http://schemas.microsoft.com/office/drawing/2016/5/9/chartex" xmlns:cx4="http://schemas.microsoft.com/office/drawing/2016/5/10/chartex" xmlns:cx5="http://schemas.microsoft.com/office/drawing/2016/5/11/chartex" xmlns:cx6="http://schemas.microsoft.com/office/drawing/2016/5/12/chartex" xmlns:cx7="http://schemas.microsoft.com/office/drawing/2016/5/13/chartex" xmlns:cx8="http://schemas.microsoft.com/office/drawing/2016/5/14/chartex" xmlns:mc="http://schemas.openxmlformats.org/markup-compatibility/2006" xmlns:aink="http://schemas.microsoft.com/office/drawing/2016/ink" xmlns:am3d="http://schemas.microsoft.com/office/drawing/2017/model3d" xmlns:o="urn:schemas-microsoft-com:office:office" xmlns:r="http://schemas.openxmlformats.org/officeDocument/2006/relationships" xmlns:m="http://schemas.openxmlformats.org/officeDocument/2006/math" xmlns:v="urn:schemas-microsoft-com:vml" xmlns:wp14="http://schemas.microsoft.com/office/word/2010/wordprocessingDrawing" xmlns:wp="http://schemas.openxmlformats.org/drawingml/2006/wordprocessingDrawing" xmlns:w10="urn:schemas-microsoft-com:office:word" xmlns:w="http://schemas.openxmlformats.org/wordprocessingml/2006/main" xmlns:w14="http://schemas.microsoft.com/office/word/2010/wordml" xmlns:w15="http://schemas.microsoft.com/office/word/2012/wordml" xmlns:w16cid="http://schemas.microsoft.com/office/word/2016/wordml/cid" xmlns:w16se="http://schemas.microsoft.com/office/word/2015/wordml/symex" xmlns:wpg="http://schemas.microsoft.com/office/word/2010/wordprocessingGroup" xmlns:wpi="http://schemas.microsoft.com/office/word/2010/wordprocessingInk" xmlns:wne="http://schemas.microsoft.com/office/word/2006/wordml" xmlns:wps="http://schemas.microsoft.com/office/word/2010/wordprocessingShape" mc:Ignorable="w14 w15 w16se w16cid wp14">
+  <w:p>
+    <w:pPr>
+      <w:pStyle w:val="BodyText"/>
+      <w:spacing w:line="14" w:lineRule="auto"/>
+    </w:pPr>
+    <w:r>
+      <w:rPr>
+        <w:noProof/>
+      </w:rPr>
+      <mc:AlternateContent>
+        <mc:Choice Requires="wps">
+          <w:drawing>
+            <wp:anchor distT="0" distB="0" distL="114300" distR="114300" simplePos="0" relativeHeight="487408640" behindDoc="1" locked="0" layoutInCell="1" allowOverlap="1" wp14:anchorId="53C70769" wp14:editId="78DDEC6F">
+              <wp:simplePos x="0" y="0"/>
+              <wp:positionH relativeFrom="page">
+                <wp:posOffset>525780</wp:posOffset>
+              </wp:positionH>
+              <wp:positionV relativeFrom="page">
+                <wp:posOffset>10302240</wp:posOffset>
+              </wp:positionV>
+              <wp:extent cx="6115050" cy="0"/>
+              <wp:effectExtent l="0" t="0" r="0" b="0"/>
+              <wp:wrapNone/>
+              <wp:docPr id="2" name="Straight Connector 2"/>
+              <wp:cNvGraphicFramePr>
+                <a:graphicFrameLocks xmlns:a="http://schemas.openxmlformats.org/drawingml/2006/main"/>
+              </wp:cNvGraphicFramePr>
+              <a:graphic xmlns:a="http://schemas.openxmlformats.org/drawingml/2006/main">
+                <a:graphicData uri="http://schemas.microsoft.com/office/word/2010/wordprocessingShape">
+                  <wps:wsp>
+                    <wps:cNvCnPr>
+                      <a:cxnSpLocks noChangeShapeType="1"/>
+                    </wps:cNvCnPr>
+                    <wps:spPr bwMode="auto">
+                      <a:xfrm>
+                        <a:off x="0" y="0"/>
+                        <a:ext cx="6115050" cy="0"/>
+                      </a:xfrm>
+                      <a:prstGeom prst="line">
+                        <a:avLst/>
+                      </a:prstGeom>
+                      <a:noFill/>
+                      <a:ln w="6350">
+                        <a:solidFill>
+                          <a:srgbClr val="000000"/>
+                        </a:solidFill>
+                        <a:round/>
+                        <a:headEnd/>
+                        <a:tailEnd/>
+                      </a:ln>
+                      <a:extLst>
+                        <a:ext uri="{909E8E84-426E-40DD-AFC4-6F175D3DCCD1}">
+                          <a14:hiddenFill xmlns:a14="http://schemas.microsoft.com/office/drawing/2010/main">
+                            <a:noFill/>
+                          </a14:hiddenFill>
+                        </a:ext>
+                      </a:extLst>
+                    </wps:spPr>
+                    <wps:bodyPr/>
+                  </wps:wsp>
+                </a:graphicData>
+              </a:graphic>
+              <wp14:sizeRelH relativeFrom="page">
+                <wp14:pctWidth>0</wp14:pctWidth>
+              </wp14:sizeRelH>
+              <wp14:sizeRelV relativeFrom="page">
+                <wp14:pctHeight>0</wp14:pctHeight>
+              </wp14:sizeRelV>
+            </wp:anchor>
+          </w:drawing>
+        </mc:Choice>
+        <mc:Fallback>
+          <w:pict>
+            <v:line w14:anchorId="4F268BF0" id="Straight Connector 2" o:spid="_x0000_s1026" style="position:absolute;z-index:-15907840;visibility:visible;mso-wrap-style:square;mso-width-percent:0;mso-height-percent:0;mso-wrap-distance-left:9pt;mso-wrap-distance-top:0;mso-wrap-distance-right:9pt;mso-wrap-distance-bottom:0;mso-position-horizontal:absolute;mso-position-horizontal-relative:page;mso-position-vertical:absolute;mso-position-vertical-relative:page;mso-width-percent:0;mso-height-percent:0;mso-width-relative:page;mso-height-relative:page" from="41.4pt,811.2pt" to="522.9pt,811.2pt" o:gfxdata="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" strokeweight=".5pt">
+              <w10:wrap anchorx="page" anchory="page"/>
+            </v:line>
+          </w:pict>
+        </mc:Fallback>
+      </mc:AlternateContent>
+    </w:r>
+    <w:r>
+      <w:rPr>
+        <w:noProof/>
+      </w:rPr>
+      <mc:AlternateContent>
+        <mc:Choice Requires="wps">
+          <w:drawing>
+            <wp:anchor distT="0" distB="0" distL="114300" distR="114300" simplePos="0" relativeHeight="487409664" behindDoc="1" locked="0" layoutInCell="1" allowOverlap="1" wp14:anchorId="157439A3" wp14:editId="55CF3F94">
+              <wp:simplePos x="0" y="0"/>
+              <wp:positionH relativeFrom="page">
+                <wp:posOffset>3371215</wp:posOffset>
+              </wp:positionH>
+              <wp:positionV relativeFrom="page">
+                <wp:posOffset>10318115</wp:posOffset>
+              </wp:positionV>
+              <wp:extent cx="576580" cy="139700"/>
+              <wp:effectExtent l="0" t="0" r="0" b="0"/>
+              <wp:wrapNone/>
+              <wp:docPr id="1" name="Text Box 1"/>
+              <wp:cNvGraphicFramePr>
+                <a:graphicFrameLocks xmlns:a="http://schemas.openxmlformats.org/drawingml/2006/main"/>
+              </wp:cNvGraphicFramePr>
+              <a:graphic xmlns:a="http://schemas.openxmlformats.org/drawingml/2006/main">
+                <a:graphicData uri="http://schemas.microsoft.com/office/word/2010/wordprocessingShape">
+                  <wps:wsp>
+                    <wps:cNvSpPr txBox="1">
+                      <a:spLocks noChangeArrowheads="1"/>
+                    </wps:cNvSpPr>
+                    <wps:spPr bwMode="auto">
+                      <a:xfrm>
+                        <a:off x="0" y="0"/>
+                        <a:ext cx="576580" cy="139700"/>
+                      </a:xfrm>
+                      <a:prstGeom prst="rect">
+                        <a:avLst/>
+                      </a:prstGeom>
+                      <a:noFill/>
+                      <a:ln>
+                        <a:noFill/>
+                      </a:ln>
+                      <a:extLst>
+                        <a:ext uri="{909E8E84-426E-40DD-AFC4-6F175D3DCCD1}">
+                          <a14:hiddenFill xmlns:a14="http://schemas.microsoft.com/office/drawing/2010/main">
+                            <a:solidFill>
+                              <a:srgbClr val="FFFFFF"/>
+                            </a:solidFill>
+                          </a14:hiddenFill>
+                        </a:ext>
+                        <a:ext uri="{91240B29-F687-4F45-9708-019B960494DF}">
+                          <a14:hiddenLine xmlns:a14="http://schemas.microsoft.com/office/drawing/2010/main" w="9525">
+                            <a:solidFill>
+                              <a:srgbClr val="000000"/>
+                            </a:solidFill>
+                            <a:miter lim="800000"/>
+                            <a:headEnd/>
+                            <a:tailEnd/>
+                          </a14:hiddenLine>
+                        </a:ext>
+                      </a:extLst>
+                    </wps:spPr>
+                    <wps:txbx>
+                      <w:txbxContent>
+                        <w:p>
+                          <w:pPr>
+                            <w:spacing w:line="203" w:lineRule="exact"/>
+                            <w:ind w:left="20"/>
+                            <w:rPr>
+                              <w:rFonts w:ascii="Calibri"/>
+                              <w:sz w:val="18"/>
+                            </w:rPr>
+                          </w:pPr>
+                          <w:r>
+                            <w:rPr>
+                              <w:rFonts w:ascii="Calibri"/>
+                              <w:sz w:val="18"/>
+                            </w:rPr>
+                            <w:t xml:space="preserve">Page </w:t>
+                          </w:r>
+                          <w:r>
+                            <w:fldChar w:fldCharType="begin"/>
+                          </w:r>
+                          <w:r>
+                            <w:rPr>
+                              <w:rFonts w:ascii="Calibri"/>
+                              <w:sz w:val="18"/>
+                            </w:rPr>
+                            <w:instrText xml:space="preserve"> PAGE </w:instrText>
+                          </w:r>
+                          <w:r>
+                            <w:fldChar w:fldCharType="separate"/>
+                          </w:r>
+                          <w:r>
+                            <w:t>1</w:t>
+                          </w:r>
+                          <w:r>
+                            <w:fldChar w:fldCharType="end"/>
+                          </w:r>
+                          <w:r>
+                            <w:rPr>
+                              <w:rFonts w:ascii="Calibri"/>
+                              <w:sz w:val="18"/>
+                            </w:rPr>
+                            <w:t xml:space="preserve"> </w:t>
+                          </w:r>
+                        </w:p>
+                        <w:p>
+                          <w:pPr>
+                            <w:spacing w:line="203" w:lineRule="exact"/>
+                            <w:ind w:left="20"/>
+                            <w:rPr>
+                              <w:rFonts w:ascii="Calibri"/>
+                              <w:sz w:val="18"/>
+                            </w:rPr>
+                          </w:pPr>
+                        </w:p>
+                      </w:txbxContent>
+                    </wps:txbx>
+                    <wps:bodyPr rot="0" vert="horz" wrap="square" lIns="0" tIns="0" rIns="0" bIns="0" anchor="t" anchorCtr="0" upright="1">
+                      <a:noAutofit/>
+                    </wps:bodyPr>
+                  </wps:wsp>
+                </a:graphicData>
+              </a:graphic>
+              <wp14:sizeRelH relativeFrom="page">
+                <wp14:pctWidth>0</wp14:pctWidth>
+              </wp14:sizeRelH>
+              <wp14:sizeRelV relativeFrom="page">
+                <wp14:pctHeight>0</wp14:pctHeight>
+              </wp14:sizeRelV>
+            </wp:anchor>
+          </w:drawing>
+        </mc:Choice>
+        <mc:Fallback>
+          <w:pict>
+            <v:shapetype w14:anchorId="157439A3" id="_x0000_t202" coordsize="21600,21600" o:spt="202" path="m,l,21600r21600,l21600,xe">
+              <v:stroke joinstyle="miter"/>
+              <v:path gradientshapeok="t" o:connecttype="rect"/>
+            </v:shapetype>
+            <v:shape id="Text Box 1" o:spid="_x0000_s1026" type="#_x0000_t202" style="position:absolute;margin-left:265.45pt;margin-top:812.45pt;width:45.4pt;height:11pt;z-index:-15906816;visibility:visible;mso-wrap-style:square;mso-width-percent:0;mso-height-percent:0;mso-wrap-distance-left:9pt;mso-wrap-distance-top:0;mso-wrap-distance-right:9pt;mso-wrap-distance-bottom:0;mso-position-horizontal:absolute;mso-position-horizontal-relative:page;mso-position-vertical:absolute;mso-position-vertical-relative:page;mso-width-percent:0;mso-height-percent:0;mso-width-relative:page;mso-height-relative:page;v-text-anchor:top" o:gfxdata="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" filled="f" stroked="f">
+              <v:textbox inset="0,0,0,0">
+                <w:txbxContent>
+                  <w:p>
+                    <w:pPr>
+                      <w:spacing w:line="203" w:lineRule="exact"/>
+                      <w:ind w:left="20"/>
+                      <w:rPr>
+                        <w:rFonts w:ascii="Calibri"/>
+                        <w:sz w:val="18"/>
+                      </w:rPr>
+                    </w:pPr>
+                    <w:r>
+                      <w:rPr>
+                        <w:rFonts w:ascii="Calibri"/>
+                        <w:sz w:val="18"/>
+                      </w:rPr>
+                      <w:t xml:space="preserve">Page </w:t>
+                    </w:r>
+                    <w:r>
+                      <w:fldChar w:fldCharType="begin"/>
+                    </w:r>
+                    <w:r>
+                      <w:rPr>
+                        <w:rFonts w:ascii="Calibri"/>
+                        <w:sz w:val="18"/>
+                      </w:rPr>
+                      <w:instrText xml:space="preserve"> PAGE </w:instrText>
+                    </w:r>
+                    <w:r>
+                      <w:fldChar w:fldCharType="separate"/>
+                    </w:r>
+                    <w:r>
+                      <w:t>1</w:t>
+                    </w:r>
+                    <w:r>
+                      <w:fldChar w:fldCharType="end"/>
+                    </w:r>
+                    <w:r>
+                      <w:rPr>
+                        <w:rFonts w:ascii="Calibri"/>
+                        <w:sz w:val="18"/>
+                      </w:rPr>
+                      <w:t xml:space="preserve"> </w:t>
+                    </w:r>
+                  </w:p>
+                  <w:p>
+                    <w:pPr>
+                      <w:spacing w:line="203" w:lineRule="exact"/>
+                      <w:ind w:left="20"/>
+                      <w:rPr>
+                        <w:rFonts w:ascii="Calibri"/>
+                        <w:sz w:val="18"/>
+                      </w:rPr>
+                    </w:pPr>
+                  </w:p>
+                </w:txbxContent>
+              </v:textbox>
+              <w10:wrap anchorx="page" anchory="page"/>
+            </v:shape>
+          </w:pict>
+        </mc:Fallback>
+      </mc:AlternateContent>
+    </w:r>
+  </w:p>
+</w:ftr>
+</file>
+
 <file path=word/footnotes.xml><?xml version="1.0" encoding="utf-8"?>
 <w:footnotes xmlns:wpc="http://schemas.microsoft.com/office/word/2010/wordprocessingCanvas" xmlns:cx="http://schemas.microsoft.com/office/drawing/2014/chartex" xmlns:cx1="http://schemas.microsoft.com/office/drawing/2015/9/8/chartex" xmlns:cx2="http://schemas.microsoft.com/office/drawing/2015/10/21/chartex" xmlns:cx3="http://schemas.microsoft.com/office/drawing/2016/5/9/chartex" xmlns:cx4="http://schemas.microsoft.com/office/drawing/2016/5/10/chartex" xmlns:cx5="http://schemas.microsoft.com/office/drawing/2016/5/11/chartex" xmlns:cx6="http://schemas.microsoft.com/office/drawing/2016/5/12/chartex" xmlns:cx7="http://schemas.microsoft.com/office/drawing/2016/5/13/chartex" xmlns:cx8="http://schemas.microsoft.com/office/drawing/2016/5/14/chartex" xmlns:mc="http://schemas.openxmlformats.org/markup-compatibility/2006" xmlns:aink="http://schemas.microsoft.com/office/drawing/2016/ink" xmlns:am3d="http://schemas.microsoft.com/office/drawing/2017/model3d" xmlns:o="urn:schemas-microsoft-com:office:office" xmlns:r="http://schemas.openxmlformats.org/officeDocument/2006/relationships" xmlns:m="http://schemas.openxmlformats.org/officeDocument/2006/math" xmlns:v="urn:schemas-microsoft-com:vml" xmlns:wp14="http://schemas.microsoft.com/office/word/2010/wordprocessingDrawing" xmlns:wp="http://schemas.openxmlformats.org/drawingml/2006/wordprocessingDrawing" xmlns:w10="urn:schemas-microsoft-com:office:word" xmlns:w="http://schemas.openxmlformats.org/wordprocessingml/2006/main" xmlns:w14="http://schemas.microsoft.com/office/word/2010/wordml" xmlns:w15="http://schemas.microsoft.com/office/word/2012/wordml" xmlns:w16cid="http://schemas.microsoft.com/office/word/2016/wordml/cid" xmlns:w16se="http://schemas.microsoft.com/office/word/2015/wordml/symex" xmlns:wpg="http://schemas.microsoft.com/office/word/2010/wordprocessingGroup" xmlns:wpi="http://schemas.microsoft.com/office/word/2010/wordprocessingInk" xmlns:wne="http://schemas.microsoft.com/office/word/2006/wordml" xmlns:wps="http://schemas.microsoft.com/office/word/2010/wordprocessingShape" mc:Ignorable="w14 w15 w16se w16cid wp14">
   <w:footnote w:type="separator" w:id="-1">
@@ -1685,6 +5085,125 @@
 <file path=word/numbering.xml><?xml version="1.0" encoding="utf-8"?>
 <w:numbering xmlns:wpc="http://schemas.microsoft.com/office/word/2010/wordprocessingCanvas" xmlns:cx="http://schemas.microsoft.com/office/drawing/2014/chartex" xmlns:cx1="http://schemas.microsoft.com/office/drawing/2015/9/8/chartex" xmlns:cx2="http://schemas.microsoft.com/office/drawing/2015/10/21/chartex" xmlns:cx3="http://schemas.microsoft.com/office/drawing/2016/5/9/chartex" xmlns:cx4="http://schemas.microsoft.com/office/drawing/2016/5/10/chartex" xmlns:cx5="http://schemas.microsoft.com/office/drawing/2016/5/11/chartex" xmlns:cx6="http://schemas.microsoft.com/office/drawing/2016/5/12/chartex" xmlns:cx7="http://schemas.microsoft.com/office/drawing/2016/5/13/chartex" xmlns:cx8="http://schemas.microsoft.com/office/drawing/2016/5/14/chartex" xmlns:mc="http://schemas.openxmlformats.org/markup-compatibility/2006" xmlns:aink="http://schemas.microsoft.com/office/drawing/2016/ink" xmlns:am3d="http://schemas.microsoft.com/office/drawing/2017/model3d" xmlns:o="urn:schemas-microsoft-com:office:office" xmlns:r="http://schemas.openxmlformats.org/officeDocument/2006/relationships" xmlns:m="http://schemas.openxmlformats.org/officeDocument/2006/math" xmlns:v="urn:schemas-microsoft-com:vml" xmlns:wp14="http://schemas.microsoft.com/office/word/2010/wordprocessingDrawing" xmlns:wp="http://schemas.openxmlformats.org/drawingml/2006/wordprocessingDrawing" xmlns:w10="urn:schemas-microsoft-com:office:word" xmlns:w="http://schemas.openxmlformats.org/wordprocessingml/2006/main" xmlns:w14="http://schemas.microsoft.com/office/word/2010/wordml" xmlns:w15="http://schemas.microsoft.com/office/word/2012/wordml" xmlns:w16cid="http://schemas.microsoft.com/office/word/2016/wordml/cid" xmlns:w16se="http://schemas.microsoft.com/office/word/2015/wordml/symex" xmlns:wpg="http://schemas.microsoft.com/office/word/2010/wordprocessingGroup" xmlns:wpi="http://schemas.microsoft.com/office/word/2010/wordprocessingInk" xmlns:wne="http://schemas.microsoft.com/office/word/2006/wordml" xmlns:wps="http://schemas.microsoft.com/office/word/2010/wordprocessingShape" mc:Ignorable="w14 w15 w16se w16cid wp14">
   <w:abstractNum w:abstractNumId="0" w15:restartNumberingAfterBreak="0">
+    <w:nsid w:val="1A600DEE"/>
+    <w:multiLevelType w:val="hybridMultilevel"/>
+    <w:tmpl w:val="7D407834"/>
+    <w:lvl w:ilvl="0" w:tplc="C3E249D4">
+      <w:start w:val="1"/>
+      <w:numFmt w:val="decimal"/>
+      <w:lvlText w:val="%1"/>
+      <w:lvlJc w:val="left"/>
+      <w:pPr>
+        <w:ind w:left="632" w:hanging="432"/>
+      </w:pPr>
+      <w:rPr>
+        <w:rFonts w:ascii="Times New Roman" w:eastAsia="Times New Roman" w:hAnsi="Times New Roman" w:cs="Times New Roman" w:hint="default"/>
+        <w:b/>
+        <w:bCs/>
+        <w:w w:val="100"/>
+        <w:sz w:val="30"/>
+        <w:szCs w:val="30"/>
+        <w:lang w:val="en-US" w:eastAsia="en-US" w:bidi="ar-SA"/>
+      </w:rPr>
+    </w:lvl>
+    <w:lvl w:ilvl="1" w:tplc="9E689F4A">
+      <w:numFmt w:val="bullet"/>
+      <w:lvlText w:val="•"/>
+      <w:lvlJc w:val="left"/>
+      <w:pPr>
+        <w:ind w:left="1662" w:hanging="432"/>
+      </w:pPr>
+      <w:rPr>
+        <w:rFonts w:hint="default"/>
+        <w:lang w:val="en-US" w:eastAsia="en-US" w:bidi="ar-SA"/>
+      </w:rPr>
+    </w:lvl>
+    <w:lvl w:ilvl="2" w:tplc="50A41894">
+      <w:numFmt w:val="bullet"/>
+      <w:lvlText w:val="•"/>
+      <w:lvlJc w:val="left"/>
+      <w:pPr>
+        <w:ind w:left="2684" w:hanging="432"/>
+      </w:pPr>
+      <w:rPr>
+        <w:rFonts w:hint="default"/>
+        <w:lang w:val="en-US" w:eastAsia="en-US" w:bidi="ar-SA"/>
+      </w:rPr>
+    </w:lvl>
+    <w:lvl w:ilvl="3" w:tplc="677A4376">
+      <w:numFmt w:val="bullet"/>
+      <w:lvlText w:val="•"/>
+      <w:lvlJc w:val="left"/>
+      <w:pPr>
+        <w:ind w:left="3706" w:hanging="432"/>
+      </w:pPr>
+      <w:rPr>
+        <w:rFonts w:hint="default"/>
+        <w:lang w:val="en-US" w:eastAsia="en-US" w:bidi="ar-SA"/>
+      </w:rPr>
+    </w:lvl>
+    <w:lvl w:ilvl="4" w:tplc="516C21AC">
+      <w:numFmt w:val="bullet"/>
+      <w:lvlText w:val="•"/>
+      <w:lvlJc w:val="left"/>
+      <w:pPr>
+        <w:ind w:left="4728" w:hanging="432"/>
+      </w:pPr>
+      <w:rPr>
+        <w:rFonts w:hint="default"/>
+        <w:lang w:val="en-US" w:eastAsia="en-US" w:bidi="ar-SA"/>
+      </w:rPr>
+    </w:lvl>
+    <w:lvl w:ilvl="5" w:tplc="3C54B5B0">
+      <w:numFmt w:val="bullet"/>
+      <w:lvlText w:val="•"/>
+      <w:lvlJc w:val="left"/>
+      <w:pPr>
+        <w:ind w:left="5750" w:hanging="432"/>
+      </w:pPr>
+      <w:rPr>
+        <w:rFonts w:hint="default"/>
+        <w:lang w:val="en-US" w:eastAsia="en-US" w:bidi="ar-SA"/>
+      </w:rPr>
+    </w:lvl>
+    <w:lvl w:ilvl="6" w:tplc="AFB6441E">
+      <w:numFmt w:val="bullet"/>
+      <w:lvlText w:val="•"/>
+      <w:lvlJc w:val="left"/>
+      <w:pPr>
+        <w:ind w:left="6772" w:hanging="432"/>
+      </w:pPr>
+      <w:rPr>
+        <w:rFonts w:hint="default"/>
+        <w:lang w:val="en-US" w:eastAsia="en-US" w:bidi="ar-SA"/>
+      </w:rPr>
+    </w:lvl>
+    <w:lvl w:ilvl="7" w:tplc="8F6E0792">
+      <w:numFmt w:val="bullet"/>
+      <w:lvlText w:val="•"/>
+      <w:lvlJc w:val="left"/>
+      <w:pPr>
+        <w:ind w:left="7794" w:hanging="432"/>
+      </w:pPr>
+      <w:rPr>
+        <w:rFonts w:hint="default"/>
+        <w:lang w:val="en-US" w:eastAsia="en-US" w:bidi="ar-SA"/>
+      </w:rPr>
+    </w:lvl>
+    <w:lvl w:ilvl="8" w:tplc="A9E0951A">
+      <w:numFmt w:val="bullet"/>
+      <w:lvlText w:val="•"/>
+      <w:lvlJc w:val="left"/>
+      <w:pPr>
+        <w:ind w:left="8816" w:hanging="432"/>
+      </w:pPr>
+      <w:rPr>
+        <w:rFonts w:hint="default"/>
+        <w:lang w:val="en-US" w:eastAsia="en-US" w:bidi="ar-SA"/>
+      </w:rPr>
+    </w:lvl>
+  </w:abstractNum>
+  <w:abstractNum w:abstractNumId="1" w15:restartNumberingAfterBreak="0">
     <w:nsid w:val="23AF2257"/>
     <w:multiLevelType w:val="hybridMultilevel"/>
     <w:tmpl w:val="27ECF7B8"/>
@@ -1798,7 +5317,7 @@
       </w:rPr>
     </w:lvl>
   </w:abstractNum>
-  <w:abstractNum w:abstractNumId="1" w15:restartNumberingAfterBreak="0">
+  <w:abstractNum w:abstractNumId="2" w15:restartNumberingAfterBreak="0">
     <w:nsid w:val="471F3E3F"/>
     <w:multiLevelType w:val="multilevel"/>
     <w:tmpl w:val="2DE632BA"/>
@@ -1923,7 +5442,7 @@
       </w:rPr>
     </w:lvl>
   </w:abstractNum>
-  <w:abstractNum w:abstractNumId="2" w15:restartNumberingAfterBreak="0">
+  <w:abstractNum w:abstractNumId="3" w15:restartNumberingAfterBreak="0">
     <w:nsid w:val="4CEF1F25"/>
     <w:multiLevelType w:val="multilevel"/>
     <w:tmpl w:val="E4AEA5EE"/>
@@ -2049,7 +5568,7 @@
       </w:rPr>
     </w:lvl>
   </w:abstractNum>
-  <w:abstractNum w:abstractNumId="3" w15:restartNumberingAfterBreak="0">
+  <w:abstractNum w:abstractNumId="4" w15:restartNumberingAfterBreak="0">
     <w:nsid w:val="5BFE70F9"/>
     <w:multiLevelType w:val="hybridMultilevel"/>
     <w:tmpl w:val="7D407834"/>
@@ -2168,7 +5687,7 @@
       </w:rPr>
     </w:lvl>
   </w:abstractNum>
-  <w:abstractNum w:abstractNumId="4" w15:restartNumberingAfterBreak="0">
+  <w:abstractNum w:abstractNumId="5" w15:restartNumberingAfterBreak="0">
     <w:nsid w:val="5E1773AC"/>
     <w:multiLevelType w:val="hybridMultilevel"/>
     <w:tmpl w:val="E2266D40"/>
@@ -2285,7 +5804,7 @@
       </w:rPr>
     </w:lvl>
   </w:abstractNum>
-  <w:abstractNum w:abstractNumId="5" w15:restartNumberingAfterBreak="0">
+  <w:abstractNum w:abstractNumId="6" w15:restartNumberingAfterBreak="0">
     <w:nsid w:val="5E2A3D6B"/>
     <w:multiLevelType w:val="multilevel"/>
     <w:tmpl w:val="2DE632BA"/>
@@ -2411,22 +5930,22 @@
     </w:lvl>
   </w:abstractNum>
   <w:num w:numId="1">
+    <w:abstractNumId w:val="5"/>
+  </w:num>
+  <w:num w:numId="2">
+    <w:abstractNumId w:val="3"/>
+  </w:num>
+  <w:num w:numId="3">
     <w:abstractNumId w:val="4"/>
   </w:num>
-  <w:num w:numId="2">
+  <w:num w:numId="4">
+    <w:abstractNumId w:val="6"/>
+  </w:num>
+  <w:num w:numId="5">
     <w:abstractNumId w:val="2"/>
   </w:num>
-  <w:num w:numId="3">
-    <w:abstractNumId w:val="3"/>
-  </w:num>
-  <w:num w:numId="4">
-    <w:abstractNumId w:val="5"/>
-  </w:num>
-  <w:num w:numId="5">
+  <w:num w:numId="6">
     <w:abstractNumId w:val="1"/>
-  </w:num>
-  <w:num w:numId="6">
-    <w:abstractNumId w:val="0"/>
     <w:lvlOverride w:ilvl="0">
       <w:startOverride w:val="1"/>
     </w:lvlOverride>
@@ -2440,7 +5959,7 @@
     <w:lvlOverride w:ilvl="8"/>
   </w:num>
   <w:num w:numId="7">
-    <w:abstractNumId w:val="2"/>
+    <w:abstractNumId w:val="3"/>
     <w:lvlOverride w:ilvl="0">
       <w:startOverride w:val="1"/>
     </w:lvlOverride>
@@ -2456,7 +5975,26 @@
     <w:lvlOverride w:ilvl="8"/>
   </w:num>
   <w:num w:numId="8">
-    <w:abstractNumId w:val="2"/>
+    <w:abstractNumId w:val="3"/>
+    <w:lvlOverride w:ilvl="0">
+      <w:startOverride w:val="1"/>
+    </w:lvlOverride>
+    <w:lvlOverride w:ilvl="1">
+      <w:startOverride w:val="1"/>
+    </w:lvlOverride>
+    <w:lvlOverride w:ilvl="2"/>
+    <w:lvlOverride w:ilvl="3"/>
+    <w:lvlOverride w:ilvl="4"/>
+    <w:lvlOverride w:ilvl="5"/>
+    <w:lvlOverride w:ilvl="6"/>
+    <w:lvlOverride w:ilvl="7"/>
+    <w:lvlOverride w:ilvl="8"/>
+  </w:num>
+  <w:num w:numId="9">
+    <w:abstractNumId w:val="0"/>
+  </w:num>
+  <w:num w:numId="10">
+    <w:abstractNumId w:val="3"/>
     <w:lvlOverride w:ilvl="0">
       <w:startOverride w:val="1"/>
     </w:lvlOverride>
@@ -3144,6 +6682,40 @@
       <w:szCs w:val="30"/>
     </w:rPr>
   </w:style>
+  <w:style w:type="paragraph" w:styleId="Title">
+    <w:name w:val="Title"/>
+    <w:basedOn w:val="Normal"/>
+    <w:next w:val="Normal"/>
+    <w:link w:val="TitleChar"/>
+    <w:uiPriority w:val="10"/>
+    <w:qFormat/>
+    <w:rsid w:val="00493205"/>
+    <w:pPr>
+      <w:contextualSpacing/>
+      <w:jc w:val="center"/>
+    </w:pPr>
+    <w:rPr>
+      <w:rFonts w:asciiTheme="majorHAnsi" w:eastAsiaTheme="majorEastAsia" w:hAnsiTheme="majorHAnsi" w:cstheme="majorBidi"/>
+      <w:spacing w:val="-10"/>
+      <w:kern w:val="28"/>
+      <w:sz w:val="56"/>
+      <w:szCs w:val="56"/>
+    </w:rPr>
+  </w:style>
+  <w:style w:type="character" w:customStyle="1" w:styleId="TitleChar">
+    <w:name w:val="Title Char"/>
+    <w:basedOn w:val="DefaultParagraphFont"/>
+    <w:link w:val="Title"/>
+    <w:uiPriority w:val="10"/>
+    <w:rsid w:val="00493205"/>
+    <w:rPr>
+      <w:rFonts w:asciiTheme="majorHAnsi" w:eastAsiaTheme="majorEastAsia" w:hAnsiTheme="majorHAnsi" w:cstheme="majorBidi"/>
+      <w:spacing w:val="-10"/>
+      <w:kern w:val="28"/>
+      <w:sz w:val="56"/>
+      <w:szCs w:val="56"/>
+    </w:rPr>
+  </w:style>
 </w:styles>
 </file>
 
@@ -3435,7 +7007,7 @@
 </file>
 
 <file path=customXml/itemProps1.xml><?xml version="1.0" encoding="utf-8"?>
-<ds:datastoreItem xmlns:ds="http://schemas.openxmlformats.org/officeDocument/2006/customXml" ds:itemID="{D3BC4DDB-2058-4F9A-8632-3E6475F00884}">
+<ds:datastoreItem xmlns:ds="http://schemas.openxmlformats.org/officeDocument/2006/customXml" ds:itemID="{2717C7E9-2385-439D-9FA5-89BA75AF67E7}">
   <ds:schemaRefs>
     <ds:schemaRef ds:uri="http://schemas.openxmlformats.org/officeDocument/2006/bibliography"/>
   </ds:schemaRefs>

</xml_diff>